<commit_message>
Modification du fichier CdC.docx
</commit_message>
<xml_diff>
--- a/CdC.docx
+++ b/CdC.docx
@@ -15,19 +15,11 @@
       <w:r>
         <w:t xml:space="preserve"> : </w:t>
       </w:r>
-      <w:proofErr w:type="spellStart"/>
       <w:r>
         <w:rPr>
           <w:rStyle w:val="rwrro"/>
         </w:rPr>
-        <w:t>Vulliemin</w:t>
-      </w:r>
-      <w:proofErr w:type="spellEnd"/>
-      <w:r>
-        <w:rPr>
-          <w:rStyle w:val="rwrro"/>
-        </w:rPr>
-        <w:t xml:space="preserve"> Kevin</w:t>
+        <w:t>Vulliemin Kevin</w:t>
       </w:r>
       <w:r>
         <w:rPr>
@@ -53,33 +45,17 @@
       <w:r>
         <w:t xml:space="preserve"> </w:t>
       </w:r>
-      <w:proofErr w:type="spellStart"/>
       <w:r>
         <w:rPr>
           <w:rStyle w:val="rwrro"/>
         </w:rPr>
-        <w:t>Bandelier</w:t>
-      </w:r>
-      <w:proofErr w:type="spellEnd"/>
-      <w:r>
-        <w:rPr>
-          <w:rStyle w:val="rwrro"/>
-        </w:rPr>
-        <w:t xml:space="preserve"> Matthieu</w:t>
+        <w:t>Bandelier Matthieu</w:t>
       </w:r>
       <w:r>
         <w:t>,</w:t>
       </w:r>
       <w:r>
-        <w:t xml:space="preserve"> </w:t>
-      </w:r>
-      <w:proofErr w:type="spellStart"/>
-      <w:r>
-        <w:t>Burri</w:t>
-      </w:r>
-      <w:proofErr w:type="spellEnd"/>
-      <w:r>
-        <w:t xml:space="preserve"> Bastien</w:t>
+        <w:t xml:space="preserve"> Burri Bastien</w:t>
       </w:r>
     </w:p>
     <w:p>
@@ -120,97 +96,43 @@
         <w:rPr>
           <w:rStyle w:val="rwrro"/>
         </w:rPr>
-        <w:t xml:space="preserve">Gobron Stéphane, </w:t>
-      </w:r>
-      <w:proofErr w:type="spellStart"/>
+        <w:t>Gobron Stéphane, Kolawolé Atchade</w:t>
+      </w:r>
+      <w:r>
+        <w:rPr>
+          <w:rStyle w:val="rwrro"/>
+        </w:rPr>
+        <w:t>, Nabil Ouerhani, Bilat Cédric</w:t>
+      </w:r>
+    </w:p>
+    <w:p>
+      <w:pPr>
+        <w:pStyle w:val="Corpsdetexte-HE-Arc"/>
+      </w:pPr>
+      <w:r>
+        <w:rPr>
+          <w:b/>
+        </w:rPr>
+        <w:t>Client</w:t>
+      </w:r>
+      <w:r>
+        <w:t xml:space="preserve"> : </w:t>
+      </w:r>
       <w:r>
         <w:rPr>
           <w:rStyle w:val="rwrro"/>
         </w:rPr>
         <w:t>Kolawolé</w:t>
       </w:r>
-      <w:proofErr w:type="spellEnd"/>
-      <w:r>
-        <w:rPr>
-          <w:rStyle w:val="rwrro"/>
-        </w:rPr>
-        <w:t xml:space="preserve"> </w:t>
-      </w:r>
-      <w:proofErr w:type="spellStart"/>
+      <w:r>
+        <w:t> </w:t>
+      </w:r>
       <w:r>
         <w:rPr>
           <w:rStyle w:val="rwrro"/>
         </w:rPr>
         <w:t>Atchade</w:t>
       </w:r>
-      <w:proofErr w:type="spellEnd"/>
-      <w:r>
-        <w:rPr>
-          <w:rStyle w:val="rwrro"/>
-        </w:rPr>
-        <w:t xml:space="preserve">, Nabil </w:t>
-      </w:r>
-      <w:proofErr w:type="spellStart"/>
-      <w:r>
-        <w:rPr>
-          <w:rStyle w:val="rwrro"/>
-        </w:rPr>
-        <w:t>Ouerhani</w:t>
-      </w:r>
-      <w:proofErr w:type="spellEnd"/>
-      <w:r>
-        <w:rPr>
-          <w:rStyle w:val="rwrro"/>
-        </w:rPr>
-        <w:t xml:space="preserve">, </w:t>
-      </w:r>
-      <w:proofErr w:type="spellStart"/>
-      <w:r>
-        <w:rPr>
-          <w:rStyle w:val="rwrro"/>
-        </w:rPr>
-        <w:t>Bilat</w:t>
-      </w:r>
-      <w:proofErr w:type="spellEnd"/>
-      <w:r>
-        <w:rPr>
-          <w:rStyle w:val="rwrro"/>
-        </w:rPr>
-        <w:t xml:space="preserve"> Cédric</w:t>
-      </w:r>
-    </w:p>
-    <w:p>
-      <w:pPr>
-        <w:pStyle w:val="Corpsdetexte-HE-Arc"/>
-      </w:pPr>
-      <w:r>
-        <w:rPr>
-          <w:b/>
-        </w:rPr>
-        <w:t>Client</w:t>
-      </w:r>
-      <w:r>
-        <w:t xml:space="preserve"> : </w:t>
-      </w:r>
-      <w:proofErr w:type="spellStart"/>
-      <w:r>
-        <w:rPr>
-          <w:rStyle w:val="rwrro"/>
-        </w:rPr>
-        <w:t>Kolawolé</w:t>
-      </w:r>
-      <w:proofErr w:type="spellEnd"/>
-      <w:r>
-        <w:t> </w:t>
-      </w:r>
-      <w:proofErr w:type="spellStart"/>
-      <w:r>
-        <w:rPr>
-          <w:rStyle w:val="rwrro"/>
-        </w:rPr>
-        <w:t>Atchade</w:t>
-      </w:r>
-      <w:proofErr w:type="spellEnd"/>
     </w:p>
     <w:p>
       <w:pPr>
@@ -243,387 +165,95 @@
     </w:p>
     <w:p>
       <w:pPr>
-        <w:pStyle w:val="Corpsdetexte-HE-Arc"/>
-      </w:pPr>
+        <w:pStyle w:val="Titreprincipal-HE-Arc"/>
+        <w:rPr>
+          <w:rFonts w:ascii="Times" w:hAnsi="Times" w:cs="Times"/>
+        </w:rPr>
+      </w:pPr>
+      <w:r>
+        <w:rPr>
+          <w:rFonts w:ascii="Times" w:hAnsi="Times" w:cs="Times"/>
+        </w:rPr>
+        <w:t>Cahier des charges</w:t>
+      </w:r>
     </w:p>
     <w:p>
       <w:pPr>
-        <w:pStyle w:val="Corpsdetexte-HE-Arc"/>
-      </w:pPr>
+        <w:pStyle w:val="Titre-He-Arc"/>
+        <w:rPr>
+          <w:rFonts w:ascii="Times" w:hAnsi="Times" w:cs="Times"/>
+        </w:rPr>
+      </w:pPr>
+      <w:r>
+        <w:rPr>
+          <w:rFonts w:ascii="Times" w:hAnsi="Times" w:cs="Times"/>
+        </w:rPr>
+        <w:t>Introduction</w:t>
+      </w:r>
+      <w:r>
+        <w:rPr>
+          <w:rFonts w:ascii="Times" w:hAnsi="Times" w:cs="Times"/>
+        </w:rPr>
+        <w:t xml:space="preserve"> &amp; objectifs</w:t>
+      </w:r>
     </w:p>
     <w:p>
       <w:pPr>
-        <w:pStyle w:val="Titreprincipal-HE-Arc"/>
-      </w:pPr>
-      <w:r>
-        <w:t>Cahier des charges</w:t>
+        <w:spacing w:after="160" w:line="259" w:lineRule="auto"/>
+        <w:rPr>
+          <w:rFonts w:ascii="Times" w:hAnsi="Times" w:cs="Times"/>
+          <w:sz w:val="22"/>
+          <w:szCs w:val="22"/>
+        </w:rPr>
+      </w:pPr>
+      <w:r>
+        <w:rPr>
+          <w:rFonts w:ascii="Times" w:hAnsi="Times" w:cs="Times"/>
+          <w:sz w:val="22"/>
+          <w:szCs w:val="22"/>
+        </w:rPr>
+        <w:t xml:space="preserve">Réaliser une animation </w:t>
+      </w:r>
+      <w:r>
+        <w:rPr>
+          <w:rFonts w:ascii="Times" w:hAnsi="Times" w:cs="Times"/>
+          <w:sz w:val="22"/>
+          <w:szCs w:val="22"/>
+        </w:rPr>
+        <w:t xml:space="preserve">permettant la </w:t>
+      </w:r>
+      <w:r>
+        <w:rPr>
+          <w:rFonts w:ascii="Times" w:hAnsi="Times" w:cs="Times"/>
+          <w:sz w:val="22"/>
+          <w:szCs w:val="22"/>
+        </w:rPr>
+        <w:t>résolution d’un système de m équations à n inconnues (une interprétation graphique est souhaitable)</w:t>
       </w:r>
     </w:p>
     <w:p>
       <w:pPr>
         <w:pStyle w:val="Titre-He-Arc"/>
-      </w:pPr>
-      <w:r>
-        <w:t>Introduction</w:t>
-      </w:r>
-      <w:r>
-        <w:t xml:space="preserve"> &amp; objectifs</w:t>
-      </w:r>
-    </w:p>
-    <w:p>
-      <w:pPr>
         <w:rPr>
-          <w:rFonts w:ascii="Arial" w:eastAsia="Times New Roman" w:hAnsi="Arial" w:cs="Arial"/>
-          <w:sz w:val="20"/>
-          <w:szCs w:val="20"/>
-          <w:lang w:val="fr-CH" w:eastAsia="fr-CH"/>
+          <w:rFonts w:ascii="Times" w:hAnsi="Times" w:cs="Times"/>
         </w:rPr>
       </w:pPr>
       <w:r>
         <w:rPr>
-          <w:rFonts w:ascii="Arial" w:eastAsia="Times New Roman" w:hAnsi="Arial" w:cs="Arial"/>
-          <w:sz w:val="20"/>
-          <w:szCs w:val="20"/>
-          <w:lang w:val="fr-CH" w:eastAsia="fr-CH"/>
+          <w:rFonts w:ascii="Times" w:hAnsi="Times" w:cs="Times"/>
         </w:rPr>
-        <w:t>Réaliser</w:t>
+        <w:t>Fonctionnalités</w:t>
       </w:r>
       <w:r>
         <w:rPr>
-          <w:rFonts w:ascii="Arial" w:eastAsia="Times New Roman" w:hAnsi="Arial" w:cs="Arial"/>
-          <w:sz w:val="20"/>
-          <w:szCs w:val="20"/>
-          <w:lang w:val="fr-CH" w:eastAsia="fr-CH"/>
+          <w:rFonts w:ascii="Times" w:hAnsi="Times" w:cs="Times"/>
         </w:rPr>
-        <w:t xml:space="preserve"> </w:t>
+        <w:t xml:space="preserve"> de base</w:t>
       </w:r>
       <w:r>
         <w:rPr>
-          <w:rFonts w:ascii="Arial" w:eastAsia="Times New Roman" w:hAnsi="Arial" w:cs="Arial"/>
-          <w:sz w:val="20"/>
-          <w:szCs w:val="20"/>
-          <w:lang w:val="fr-CH" w:eastAsia="fr-CH"/>
+          <w:rFonts w:ascii="Times" w:hAnsi="Times" w:cs="Times"/>
         </w:rPr>
-        <w:t>une</w:t>
-      </w:r>
-      <w:r>
-        <w:rPr>
-          <w:rFonts w:ascii="Arial" w:eastAsia="Times New Roman" w:hAnsi="Arial" w:cs="Arial"/>
-          <w:sz w:val="20"/>
-          <w:szCs w:val="20"/>
-          <w:lang w:val="fr-CH" w:eastAsia="fr-CH"/>
-        </w:rPr>
-        <w:t xml:space="preserve"> </w:t>
-      </w:r>
-      <w:r>
-        <w:rPr>
-          <w:rFonts w:ascii="Arial" w:eastAsia="Times New Roman" w:hAnsi="Arial" w:cs="Arial"/>
-          <w:sz w:val="20"/>
-          <w:szCs w:val="20"/>
-          <w:lang w:val="fr-CH" w:eastAsia="fr-CH"/>
-        </w:rPr>
-        <w:t>animation</w:t>
-      </w:r>
-      <w:r>
-        <w:rPr>
-          <w:rFonts w:ascii="Arial" w:eastAsia="Times New Roman" w:hAnsi="Arial" w:cs="Arial"/>
-          <w:sz w:val="20"/>
-          <w:szCs w:val="20"/>
-          <w:lang w:val="fr-CH" w:eastAsia="fr-CH"/>
-        </w:rPr>
-        <w:t xml:space="preserve"> </w:t>
-      </w:r>
-      <w:r>
-        <w:rPr>
-          <w:rFonts w:ascii="Arial" w:eastAsia="Times New Roman" w:hAnsi="Arial" w:cs="Arial"/>
-          <w:sz w:val="20"/>
-          <w:szCs w:val="20"/>
-          <w:lang w:val="fr-CH" w:eastAsia="fr-CH"/>
-        </w:rPr>
-        <w:t>de</w:t>
-      </w:r>
-      <w:r>
-        <w:rPr>
-          <w:rFonts w:ascii="Arial" w:eastAsia="Times New Roman" w:hAnsi="Arial" w:cs="Arial"/>
-          <w:sz w:val="20"/>
-          <w:szCs w:val="20"/>
-          <w:lang w:val="fr-CH" w:eastAsia="fr-CH"/>
-        </w:rPr>
-        <w:t xml:space="preserve"> </w:t>
-      </w:r>
-      <w:r>
-        <w:rPr>
-          <w:rFonts w:ascii="Arial" w:eastAsia="Times New Roman" w:hAnsi="Arial" w:cs="Arial"/>
-          <w:sz w:val="20"/>
-          <w:szCs w:val="20"/>
-          <w:lang w:val="fr-CH" w:eastAsia="fr-CH"/>
-        </w:rPr>
-        <w:t>la</w:t>
-      </w:r>
-      <w:r>
-        <w:rPr>
-          <w:rFonts w:ascii="Arial" w:eastAsia="Times New Roman" w:hAnsi="Arial" w:cs="Arial"/>
-          <w:sz w:val="20"/>
-          <w:szCs w:val="20"/>
-          <w:lang w:val="fr-CH" w:eastAsia="fr-CH"/>
-        </w:rPr>
-        <w:t xml:space="preserve"> </w:t>
-      </w:r>
-      <w:r>
-        <w:rPr>
-          <w:rFonts w:ascii="Arial" w:eastAsia="Times New Roman" w:hAnsi="Arial" w:cs="Arial"/>
-          <w:sz w:val="20"/>
-          <w:szCs w:val="20"/>
-          <w:lang w:val="fr-CH" w:eastAsia="fr-CH"/>
-        </w:rPr>
-        <w:t>résolution</w:t>
-      </w:r>
-      <w:r>
-        <w:rPr>
-          <w:rFonts w:ascii="Arial" w:eastAsia="Times New Roman" w:hAnsi="Arial" w:cs="Arial"/>
-          <w:sz w:val="20"/>
-          <w:szCs w:val="20"/>
-          <w:lang w:val="fr-CH" w:eastAsia="fr-CH"/>
-        </w:rPr>
-        <w:t xml:space="preserve"> </w:t>
-      </w:r>
-      <w:r>
-        <w:rPr>
-          <w:rFonts w:ascii="Arial" w:eastAsia="Times New Roman" w:hAnsi="Arial" w:cs="Arial"/>
-          <w:sz w:val="20"/>
-          <w:szCs w:val="20"/>
-          <w:lang w:val="fr-CH" w:eastAsia="fr-CH"/>
-        </w:rPr>
-        <w:t>d’un</w:t>
-      </w:r>
-      <w:r>
-        <w:rPr>
-          <w:rFonts w:ascii="Arial" w:eastAsia="Times New Roman" w:hAnsi="Arial" w:cs="Arial"/>
-          <w:sz w:val="20"/>
-          <w:szCs w:val="20"/>
-          <w:lang w:val="fr-CH" w:eastAsia="fr-CH"/>
-        </w:rPr>
-        <w:t xml:space="preserve"> </w:t>
-      </w:r>
-      <w:r>
-        <w:rPr>
-          <w:rFonts w:ascii="Arial" w:eastAsia="Times New Roman" w:hAnsi="Arial" w:cs="Arial"/>
-          <w:sz w:val="20"/>
-          <w:szCs w:val="20"/>
-          <w:lang w:val="fr-CH" w:eastAsia="fr-CH"/>
-        </w:rPr>
-        <w:t>système</w:t>
-      </w:r>
-      <w:r>
-        <w:rPr>
-          <w:rFonts w:ascii="Arial" w:eastAsia="Times New Roman" w:hAnsi="Arial" w:cs="Arial"/>
-          <w:sz w:val="20"/>
-          <w:szCs w:val="20"/>
-          <w:lang w:val="fr-CH" w:eastAsia="fr-CH"/>
-        </w:rPr>
-        <w:t xml:space="preserve"> </w:t>
-      </w:r>
-      <w:r>
-        <w:rPr>
-          <w:rFonts w:ascii="Arial" w:eastAsia="Times New Roman" w:hAnsi="Arial" w:cs="Arial"/>
-          <w:sz w:val="20"/>
-          <w:szCs w:val="20"/>
-          <w:lang w:val="fr-CH" w:eastAsia="fr-CH"/>
-        </w:rPr>
-        <w:t>de</w:t>
-      </w:r>
-      <w:r>
-        <w:rPr>
-          <w:rFonts w:ascii="Arial" w:eastAsia="Times New Roman" w:hAnsi="Arial" w:cs="Arial"/>
-          <w:sz w:val="20"/>
-          <w:szCs w:val="20"/>
-          <w:lang w:val="fr-CH" w:eastAsia="fr-CH"/>
-        </w:rPr>
-        <w:t xml:space="preserve"> </w:t>
-      </w:r>
-      <w:r>
-        <w:rPr>
-          <w:rFonts w:ascii="Arial" w:eastAsia="Times New Roman" w:hAnsi="Arial" w:cs="Arial"/>
-          <w:sz w:val="20"/>
-          <w:szCs w:val="20"/>
-          <w:lang w:val="fr-CH" w:eastAsia="fr-CH"/>
-        </w:rPr>
-        <w:t>m</w:t>
-      </w:r>
-      <w:r>
-        <w:rPr>
-          <w:rFonts w:ascii="Arial" w:eastAsia="Times New Roman" w:hAnsi="Arial" w:cs="Arial"/>
-          <w:sz w:val="20"/>
-          <w:szCs w:val="20"/>
-          <w:lang w:val="fr-CH" w:eastAsia="fr-CH"/>
-        </w:rPr>
-        <w:t xml:space="preserve"> </w:t>
-      </w:r>
-      <w:r>
-        <w:rPr>
-          <w:rFonts w:ascii="Arial" w:eastAsia="Times New Roman" w:hAnsi="Arial" w:cs="Arial"/>
-          <w:sz w:val="20"/>
-          <w:szCs w:val="20"/>
-          <w:lang w:val="fr-CH" w:eastAsia="fr-CH"/>
-        </w:rPr>
-        <w:t>équations</w:t>
-      </w:r>
-      <w:r>
-        <w:rPr>
-          <w:rFonts w:ascii="Arial" w:eastAsia="Times New Roman" w:hAnsi="Arial" w:cs="Arial"/>
-          <w:sz w:val="20"/>
-          <w:szCs w:val="20"/>
-          <w:lang w:val="fr-CH" w:eastAsia="fr-CH"/>
-        </w:rPr>
-        <w:t xml:space="preserve"> </w:t>
-      </w:r>
-      <w:r>
-        <w:rPr>
-          <w:rFonts w:ascii="Arial" w:eastAsia="Times New Roman" w:hAnsi="Arial" w:cs="Arial"/>
-          <w:sz w:val="20"/>
-          <w:szCs w:val="20"/>
-          <w:lang w:val="fr-CH" w:eastAsia="fr-CH"/>
-        </w:rPr>
-        <w:t>à</w:t>
-      </w:r>
-      <w:r>
-        <w:rPr>
-          <w:rFonts w:ascii="Arial" w:eastAsia="Times New Roman" w:hAnsi="Arial" w:cs="Arial"/>
-          <w:sz w:val="20"/>
-          <w:szCs w:val="20"/>
-          <w:lang w:val="fr-CH" w:eastAsia="fr-CH"/>
-        </w:rPr>
-        <w:t xml:space="preserve"> </w:t>
-      </w:r>
-      <w:r>
-        <w:rPr>
-          <w:rFonts w:ascii="Arial" w:eastAsia="Times New Roman" w:hAnsi="Arial" w:cs="Arial"/>
-          <w:sz w:val="20"/>
-          <w:szCs w:val="20"/>
-          <w:lang w:val="fr-CH" w:eastAsia="fr-CH"/>
-        </w:rPr>
-        <w:t>n</w:t>
-      </w:r>
-      <w:r>
-        <w:rPr>
-          <w:rFonts w:ascii="Arial" w:eastAsia="Times New Roman" w:hAnsi="Arial" w:cs="Arial"/>
-          <w:sz w:val="20"/>
-          <w:szCs w:val="20"/>
-          <w:lang w:val="fr-CH" w:eastAsia="fr-CH"/>
-        </w:rPr>
-        <w:t xml:space="preserve"> </w:t>
-      </w:r>
-      <w:r>
-        <w:rPr>
-          <w:rFonts w:ascii="Arial" w:eastAsia="Times New Roman" w:hAnsi="Arial" w:cs="Arial"/>
-          <w:sz w:val="20"/>
-          <w:szCs w:val="20"/>
-          <w:lang w:val="fr-CH" w:eastAsia="fr-CH"/>
-        </w:rPr>
-        <w:t>inconnues</w:t>
-      </w:r>
-      <w:r>
-        <w:rPr>
-          <w:rFonts w:ascii="Arial" w:eastAsia="Times New Roman" w:hAnsi="Arial" w:cs="Arial"/>
-          <w:sz w:val="20"/>
-          <w:szCs w:val="20"/>
-          <w:lang w:val="fr-CH" w:eastAsia="fr-CH"/>
-        </w:rPr>
-        <w:t xml:space="preserve"> </w:t>
-      </w:r>
-      <w:r>
-        <w:rPr>
-          <w:rFonts w:ascii="Arial" w:eastAsia="Times New Roman" w:hAnsi="Arial" w:cs="Arial"/>
-          <w:sz w:val="20"/>
-          <w:szCs w:val="20"/>
-          <w:lang w:val="fr-CH" w:eastAsia="fr-CH"/>
-        </w:rPr>
-        <w:t>(une</w:t>
-      </w:r>
-      <w:r>
-        <w:rPr>
-          <w:rFonts w:ascii="Arial" w:eastAsia="Times New Roman" w:hAnsi="Arial" w:cs="Arial"/>
-          <w:sz w:val="20"/>
-          <w:szCs w:val="20"/>
-          <w:lang w:val="fr-CH" w:eastAsia="fr-CH"/>
-        </w:rPr>
-        <w:t xml:space="preserve"> </w:t>
-      </w:r>
-      <w:r>
-        <w:rPr>
-          <w:rFonts w:ascii="Arial" w:eastAsia="Times New Roman" w:hAnsi="Arial" w:cs="Arial"/>
-          <w:sz w:val="20"/>
-          <w:szCs w:val="20"/>
-          <w:lang w:val="fr-CH" w:eastAsia="fr-CH"/>
-        </w:rPr>
-        <w:t>interprétation</w:t>
-      </w:r>
-      <w:r>
-        <w:rPr>
-          <w:rFonts w:ascii="Arial" w:eastAsia="Times New Roman" w:hAnsi="Arial" w:cs="Arial"/>
-          <w:sz w:val="20"/>
-          <w:szCs w:val="20"/>
-          <w:lang w:val="fr-CH" w:eastAsia="fr-CH"/>
-        </w:rPr>
-        <w:t xml:space="preserve"> </w:t>
-      </w:r>
-      <w:r>
-        <w:rPr>
-          <w:rFonts w:ascii="Arial" w:eastAsia="Times New Roman" w:hAnsi="Arial" w:cs="Arial"/>
-          <w:sz w:val="20"/>
-          <w:szCs w:val="20"/>
-          <w:lang w:val="fr-CH" w:eastAsia="fr-CH"/>
-        </w:rPr>
-        <w:t>graphique</w:t>
-      </w:r>
-      <w:r>
-        <w:rPr>
-          <w:rFonts w:ascii="Arial" w:eastAsia="Times New Roman" w:hAnsi="Arial" w:cs="Arial"/>
-          <w:sz w:val="20"/>
-          <w:szCs w:val="20"/>
-          <w:lang w:val="fr-CH" w:eastAsia="fr-CH"/>
-        </w:rPr>
-        <w:t xml:space="preserve"> </w:t>
-      </w:r>
-      <w:r>
-        <w:rPr>
-          <w:rFonts w:ascii="Arial" w:eastAsia="Times New Roman" w:hAnsi="Arial" w:cs="Arial"/>
-          <w:sz w:val="20"/>
-          <w:szCs w:val="20"/>
-          <w:lang w:val="fr-CH" w:eastAsia="fr-CH"/>
-        </w:rPr>
-        <w:t>est</w:t>
-      </w:r>
-      <w:r>
-        <w:rPr>
-          <w:rFonts w:ascii="Arial" w:eastAsia="Times New Roman" w:hAnsi="Arial" w:cs="Arial"/>
-          <w:sz w:val="20"/>
-          <w:szCs w:val="20"/>
-          <w:lang w:val="fr-CH" w:eastAsia="fr-CH"/>
-        </w:rPr>
-        <w:t xml:space="preserve"> </w:t>
-      </w:r>
-      <w:r>
-        <w:rPr>
-          <w:rFonts w:ascii="Arial" w:eastAsia="Times New Roman" w:hAnsi="Arial" w:cs="Arial"/>
-          <w:sz w:val="20"/>
-          <w:szCs w:val="20"/>
-          <w:lang w:val="fr-CH" w:eastAsia="fr-CH"/>
-        </w:rPr>
-        <w:t>souhaitable)</w:t>
-      </w:r>
-    </w:p>
-    <w:p>
-      <w:pPr>
-        <w:pStyle w:val="Titre-He-Arc"/>
-      </w:pPr>
-      <w:r>
-        <w:t>Fonctionnalités</w:t>
-      </w:r>
-      <w:r>
-        <w:t xml:space="preserve"> de base</w:t>
-      </w:r>
-      <w:r>
         <w:t>s</w:t>
       </w:r>
     </w:p>
@@ -756,12 +386,82 @@
     </w:p>
     <w:p>
       <w:pPr>
+        <w:spacing w:after="160" w:line="259" w:lineRule="auto"/>
+        <w:ind w:left="360"/>
+      </w:pPr>
+      <w:r>
+        <w:rPr>
+          <w:noProof/>
+          <w:lang w:val="fr-CH" w:eastAsia="fr-CH"/>
+        </w:rPr>
+        <w:drawing>
+          <wp:inline distT="0" distB="0" distL="0" distR="0" wp14:anchorId="4F96595B" wp14:editId="55EED9B0">
+            <wp:extent cx="4892057" cy="3457575"/>
+            <wp:effectExtent l="0" t="0" r="3810" b="0"/>
+            <wp:docPr id="1" name="Image 1" descr="C:\Users\Bastou\Documents\Cours\P2_Java\dessin.png"/>
+            <wp:cNvGraphicFramePr>
+              <a:graphicFrameLocks xmlns:a="http://schemas.openxmlformats.org/drawingml/2006/main" noChangeAspect="1"/>
+            </wp:cNvGraphicFramePr>
+            <a:graphic xmlns:a="http://schemas.openxmlformats.org/drawingml/2006/main">
+              <a:graphicData uri="http://schemas.openxmlformats.org/drawingml/2006/picture">
+                <pic:pic xmlns:pic="http://schemas.openxmlformats.org/drawingml/2006/picture">
+                  <pic:nvPicPr>
+                    <pic:cNvPr id="0" name="Picture 1" descr="C:\Users\Bastou\Documents\Cours\P2_Java\dessin.png"/>
+                    <pic:cNvPicPr>
+                      <a:picLocks noChangeAspect="1" noChangeArrowheads="1"/>
+                    </pic:cNvPicPr>
+                  </pic:nvPicPr>
+                  <pic:blipFill>
+                    <a:blip r:embed="rId8">
+                      <a:extLst>
+                        <a:ext uri="{28A0092B-C50C-407E-A947-70E740481C1C}">
+                          <a14:useLocalDpi xmlns:a14="http://schemas.microsoft.com/office/drawing/2010/main" val="0"/>
+                        </a:ext>
+                      </a:extLst>
+                    </a:blip>
+                    <a:srcRect/>
+                    <a:stretch>
+                      <a:fillRect/>
+                    </a:stretch>
+                  </pic:blipFill>
+                  <pic:spPr bwMode="auto">
+                    <a:xfrm>
+                      <a:off x="0" y="0"/>
+                      <a:ext cx="4909763" cy="3470089"/>
+                    </a:xfrm>
+                    <a:prstGeom prst="rect">
+                      <a:avLst/>
+                    </a:prstGeom>
+                    <a:noFill/>
+                    <a:ln>
+                      <a:noFill/>
+                    </a:ln>
+                  </pic:spPr>
+                </pic:pic>
+              </a:graphicData>
+            </a:graphic>
+          </wp:inline>
+        </w:drawing>
+      </w:r>
+    </w:p>
+    <w:p>
+      <w:pPr>
         <w:pStyle w:val="Titre-He-Arc"/>
-      </w:pPr>
-      <w:r>
+        <w:rPr>
+          <w:rFonts w:ascii="Times" w:hAnsi="Times" w:cs="Times"/>
+        </w:rPr>
+      </w:pPr>
+      <w:r>
+        <w:rPr>
+          <w:rFonts w:ascii="Times" w:hAnsi="Times" w:cs="Times"/>
+        </w:rPr>
+        <w:lastRenderedPageBreak/>
         <w:t>Fonctionnalités secondaire</w:t>
       </w:r>
       <w:r>
+        <w:rPr>
+          <w:rFonts w:ascii="Times" w:hAnsi="Times" w:cs="Times"/>
+        </w:rPr>
         <w:t>s</w:t>
       </w:r>
     </w:p>
@@ -888,7 +588,6 @@
       <w:r>
         <w:t xml:space="preserve"> </w:t>
       </w:r>
-      <w:proofErr w:type="spellStart"/>
       <w:r>
         <w:t>x</w:t>
       </w:r>
@@ -898,7 +597,6 @@
         </w:rPr>
         <w:t>n</w:t>
       </w:r>
-      <w:proofErr w:type="spellEnd"/>
       <w:r>
         <w:t xml:space="preserve">,", </w:t>
       </w:r>
@@ -945,8 +643,6 @@
       <w:r>
         <w:t>Anglaise</w:t>
       </w:r>
-      <w:bookmarkStart w:id="0" w:name="_GoBack"/>
-      <w:bookmarkEnd w:id="0"/>
     </w:p>
     <w:p>
       <w:pPr>
@@ -956,8 +652,16 @@
     <w:p>
       <w:pPr>
         <w:spacing w:after="160" w:line="259" w:lineRule="auto"/>
-      </w:pPr>
-      <w:r>
+        <w:rPr>
+          <w:b/>
+        </w:rPr>
+      </w:pPr>
+      <w:r>
+        <w:rPr>
+          <w:rFonts w:ascii="Times" w:hAnsi="Times"/>
+          <w:b/>
+          <w:sz w:val="22"/>
+        </w:rPr>
         <w:t>Répartitions des taches</w:t>
       </w:r>
     </w:p>
@@ -973,53 +677,17 @@
           <w:lang w:val="en-US"/>
         </w:rPr>
       </w:pPr>
-      <w:proofErr w:type="spellStart"/>
       <w:r>
         <w:rPr>
           <w:lang w:val="en-US"/>
         </w:rPr>
-        <w:t>Mattieu</w:t>
-      </w:r>
-      <w:proofErr w:type="spellEnd"/>
+        <w:t>Mattieu Bandelier</w:t>
+      </w:r>
       <w:r>
         <w:rPr>
           <w:lang w:val="en-US"/>
         </w:rPr>
-        <w:t xml:space="preserve"> Bandelier</w:t>
-      </w:r>
-      <w:r>
-        <w:rPr>
-          <w:lang w:val="en-US"/>
-        </w:rPr>
-        <w:t xml:space="preserve"> : </w:t>
-      </w:r>
-      <w:proofErr w:type="spellStart"/>
-      <w:r>
-        <w:rPr>
-          <w:lang w:val="en-US"/>
-        </w:rPr>
-        <w:t>Resp</w:t>
-      </w:r>
-      <w:proofErr w:type="spellEnd"/>
-      <w:r>
-        <w:rPr>
-          <w:lang w:val="en-US"/>
-        </w:rPr>
-        <w:t xml:space="preserve"> Design, </w:t>
-      </w:r>
-      <w:proofErr w:type="spellStart"/>
-      <w:r>
-        <w:rPr>
-          <w:lang w:val="en-US"/>
-        </w:rPr>
-        <w:t>Resp</w:t>
-      </w:r>
-      <w:proofErr w:type="spellEnd"/>
-      <w:r>
-        <w:rPr>
-          <w:lang w:val="en-US"/>
-        </w:rPr>
-        <w:t xml:space="preserve"> Tests</w:t>
+        <w:t> : Resp Design, Resp Tests</w:t>
       </w:r>
     </w:p>
     <w:p>
@@ -1032,23 +700,10 @@
         <w:spacing w:after="160" w:line="259" w:lineRule="auto"/>
       </w:pPr>
       <w:r>
-        <w:t xml:space="preserve">Bastien </w:t>
-      </w:r>
-      <w:proofErr w:type="spellStart"/>
-      <w:r>
-        <w:t>Burri</w:t>
-      </w:r>
-      <w:proofErr w:type="spellEnd"/>
-      <w:r>
-        <w:t xml:space="preserve"> : </w:t>
-      </w:r>
-      <w:proofErr w:type="spellStart"/>
-      <w:r>
-        <w:t>Resp</w:t>
-      </w:r>
-      <w:proofErr w:type="spellEnd"/>
-      <w:r>
-        <w:t xml:space="preserve"> Doc, Développement</w:t>
+        <w:t>Bastien Burri</w:t>
+      </w:r>
+      <w:r>
+        <w:t> : Resp Doc, Développement</w:t>
       </w:r>
     </w:p>
     <w:p>
@@ -1067,35 +722,13 @@
         <w:rPr>
           <w:lang w:val="en-US"/>
         </w:rPr>
-        <w:t xml:space="preserve">Kevin </w:t>
-      </w:r>
-      <w:proofErr w:type="spellStart"/>
+        <w:t>Kevin Vueillmin</w:t>
+      </w:r>
       <w:r>
         <w:rPr>
           <w:lang w:val="en-US"/>
         </w:rPr>
-        <w:t>Vueillmin</w:t>
-      </w:r>
-      <w:proofErr w:type="spellEnd"/>
-      <w:r>
-        <w:rPr>
-          <w:lang w:val="en-US"/>
-        </w:rPr>
-        <w:t xml:space="preserve"> : </w:t>
-      </w:r>
-      <w:proofErr w:type="spellStart"/>
-      <w:r>
-        <w:rPr>
-          <w:lang w:val="en-US"/>
-        </w:rPr>
-        <w:t>Resp</w:t>
-      </w:r>
-      <w:proofErr w:type="spellEnd"/>
-      <w:r>
-        <w:rPr>
-          <w:lang w:val="en-US"/>
-        </w:rPr>
-        <w:t xml:space="preserve"> Art Design, Design</w:t>
+        <w:t> : Resp Art Design, Design</w:t>
       </w:r>
     </w:p>
     <w:p>
@@ -1111,19 +744,20 @@
         <w:t>Nicolas Gonin</w:t>
       </w:r>
       <w:r>
-        <w:t xml:space="preserve"> : Management, </w:t>
-      </w:r>
-      <w:proofErr w:type="spellStart"/>
-      <w:r>
-        <w:t>Dév</w:t>
-      </w:r>
-      <w:proofErr w:type="spellEnd"/>
+        <w:t> : Management, Dév</w:t>
+      </w:r>
     </w:p>
     <w:p>
       <w:pPr>
         <w:pStyle w:val="Titre-He-Arc"/>
-      </w:pPr>
-      <w:r>
+        <w:rPr>
+          <w:rFonts w:ascii="Times" w:hAnsi="Times" w:cs="Times"/>
+        </w:rPr>
+      </w:pPr>
+      <w:r>
+        <w:rPr>
+          <w:rFonts w:ascii="Times" w:hAnsi="Times" w:cs="Times"/>
+        </w:rPr>
         <w:t>Contraintes</w:t>
       </w:r>
     </w:p>
@@ -1148,15 +782,7 @@
         </w:numPr>
       </w:pPr>
       <w:r>
-        <w:t xml:space="preserve">Déploiement sur Windows, </w:t>
-      </w:r>
-      <w:proofErr w:type="spellStart"/>
-      <w:r>
-        <w:t>MacOS</w:t>
-      </w:r>
-      <w:proofErr w:type="spellEnd"/>
-      <w:r>
-        <w:t xml:space="preserve"> et Linux</w:t>
+        <w:t>Déploiement sur Windows, MacOS et Linux</w:t>
       </w:r>
     </w:p>
     <w:p>
@@ -1174,8 +800,14 @@
     <w:p>
       <w:pPr>
         <w:pStyle w:val="Titre-He-Arc"/>
-      </w:pPr>
-      <w:r>
+        <w:rPr>
+          <w:rFonts w:ascii="Times" w:hAnsi="Times" w:cs="Times"/>
+        </w:rPr>
+      </w:pPr>
+      <w:r>
+        <w:rPr>
+          <w:rFonts w:ascii="Times" w:hAnsi="Times" w:cs="Times"/>
+        </w:rPr>
         <w:t>Estimation du budget</w:t>
       </w:r>
     </w:p>
@@ -1186,25 +818,18 @@
       <w:r>
         <w:t xml:space="preserve">Budget calculé en </w:t>
       </w:r>
-      <w:proofErr w:type="spellStart"/>
       <w:r>
         <w:rPr>
           <w:i/>
         </w:rPr>
         <w:t>arcCoins</w:t>
       </w:r>
-      <w:proofErr w:type="spellEnd"/>
-      <w:r>
-        <w:t> (₳) – en sachant que le salaire d'un élève ingénieur est de 50 ₳/</w:t>
-      </w:r>
-      <w:proofErr w:type="gramStart"/>
-      <w:r>
-        <w:t>h</w:t>
+      <w:r>
+        <w:t> (₳) – en sachant que le salaire d'un élève ingénieur est de 50 ₳/h</w:t>
       </w:r>
       <w:r>
         <w:t xml:space="preserve"> .</w:t>
       </w:r>
-      <w:proofErr w:type="gramEnd"/>
     </w:p>
     <w:p>
       <w:pPr>
@@ -1255,23 +880,27 @@
       <w:pPr>
         <w:pStyle w:val="Titre-He-Arc"/>
         <w:rPr>
+          <w:rFonts w:ascii="Times" w:hAnsi="Times" w:cs="Times"/>
           <w:lang w:val="fr-CH"/>
         </w:rPr>
       </w:pPr>
       <w:r>
         <w:rPr>
+          <w:rFonts w:ascii="Times" w:hAnsi="Times" w:cs="Times"/>
           <w:lang w:val="fr-CH"/>
         </w:rPr>
         <w:t xml:space="preserve">Date et </w:t>
       </w:r>
       <w:r>
         <w:rPr>
+          <w:rFonts w:ascii="Times" w:hAnsi="Times" w:cs="Times"/>
           <w:lang w:val="fr-CH"/>
         </w:rPr>
         <w:t>s</w:t>
       </w:r>
       <w:r>
         <w:rPr>
+          <w:rFonts w:ascii="Times" w:hAnsi="Times" w:cs="Times"/>
           <w:lang w:val="fr-CH"/>
         </w:rPr>
         <w:t>ignatures</w:t>
@@ -1294,7 +923,12 @@
         <w:pStyle w:val="Corpsdetexte-HE-Arc"/>
       </w:pPr>
       <w:r>
-        <w:t>Le 23.02.2015</w:t>
+        <w:t>Le 25</w:t>
+      </w:r>
+      <w:bookmarkStart w:id="0" w:name="_GoBack"/>
+      <w:bookmarkEnd w:id="0"/>
+      <w:r>
+        <w:t>.02.2015</w:t>
       </w:r>
     </w:p>
     <w:p>
@@ -1306,12 +940,8 @@
       </w:r>
     </w:p>
     <w:sectPr>
-      <w:headerReference w:type="even" r:id="rId8"/>
       <w:headerReference w:type="default" r:id="rId9"/>
-      <w:footerReference w:type="even" r:id="rId10"/>
-      <w:footerReference w:type="default" r:id="rId11"/>
-      <w:headerReference w:type="first" r:id="rId12"/>
-      <w:footerReference w:type="first" r:id="rId13"/>
+      <w:footerReference w:type="default" r:id="rId10"/>
       <w:pgSz w:w="11900" w:h="16840" w:code="9"/>
       <w:pgMar w:top="1418" w:right="1418" w:bottom="1418" w:left="1418" w:header="709" w:footer="709" w:gutter="0"/>
       <w:cols w:space="708"/>
@@ -1345,16 +975,6 @@
   <w:p>
     <w:pPr>
       <w:pStyle w:val="Pieddepage"/>
-    </w:pPr>
-  </w:p>
-</w:ftr>
-</file>
-
-<file path=word/footer2.xml><?xml version="1.0" encoding="utf-8"?>
-<w:ftr xmlns:wpc="http://schemas.microsoft.com/office/word/2010/wordprocessingCanvas" xmlns:mc="http://schemas.openxmlformats.org/markup-compatibility/2006" xmlns:o="urn:schemas-microsoft-com:office:office" xmlns:r="http://schemas.openxmlformats.org/officeDocument/2006/relationships" xmlns:m="http://schemas.openxmlformats.org/officeDocument/2006/math" xmlns:v="urn:schemas-microsoft-com:vml" xmlns:wp14="http://schemas.microsoft.com/office/word/2010/wordprocessingDrawing" xmlns:wp="http://schemas.openxmlformats.org/drawingml/2006/wordprocessingDrawing" xmlns:w10="urn:schemas-microsoft-com:office:word" xmlns:w="http://schemas.openxmlformats.org/wordprocessingml/2006/main" xmlns:w14="http://schemas.microsoft.com/office/word/2010/wordml" xmlns:w15="http://schemas.microsoft.com/office/word/2012/wordml" xmlns:wpg="http://schemas.microsoft.com/office/word/2010/wordprocessingGroup" xmlns:wpi="http://schemas.microsoft.com/office/word/2010/wordprocessingInk" xmlns:wne="http://schemas.microsoft.com/office/word/2006/wordml" xmlns:wps="http://schemas.microsoft.com/office/word/2010/wordprocessingShape" mc:Ignorable="w14 w15 wp14">
-  <w:p>
-    <w:pPr>
-      <w:pStyle w:val="Pieddepage"/>
       <w:tabs>
         <w:tab w:val="clear" w:pos="9072"/>
       </w:tabs>
@@ -1431,7 +1051,7 @@
         <w:sz w:val="18"/>
         <w:szCs w:val="18"/>
       </w:rPr>
-      <w:t>2</w:t>
+      <w:t>1</w:t>
     </w:r>
     <w:r>
       <w:rPr>
@@ -1491,7 +1111,7 @@
         <w:sz w:val="18"/>
         <w:szCs w:val="18"/>
       </w:rPr>
-      <w:t>2</w:t>
+      <w:t>1</w:t>
     </w:r>
     <w:r>
       <w:rPr>
@@ -1503,16 +1123,6 @@
       </w:rPr>
       <w:fldChar w:fldCharType="end"/>
     </w:r>
-  </w:p>
-</w:ftr>
-</file>
-
-<file path=word/footer3.xml><?xml version="1.0" encoding="utf-8"?>
-<w:ftr xmlns:wpc="http://schemas.microsoft.com/office/word/2010/wordprocessingCanvas" xmlns:mc="http://schemas.openxmlformats.org/markup-compatibility/2006" xmlns:o="urn:schemas-microsoft-com:office:office" xmlns:r="http://schemas.openxmlformats.org/officeDocument/2006/relationships" xmlns:m="http://schemas.openxmlformats.org/officeDocument/2006/math" xmlns:v="urn:schemas-microsoft-com:vml" xmlns:wp14="http://schemas.microsoft.com/office/word/2010/wordprocessingDrawing" xmlns:wp="http://schemas.openxmlformats.org/drawingml/2006/wordprocessingDrawing" xmlns:w10="urn:schemas-microsoft-com:office:word" xmlns:w="http://schemas.openxmlformats.org/wordprocessingml/2006/main" xmlns:w14="http://schemas.microsoft.com/office/word/2010/wordml" xmlns:w15="http://schemas.microsoft.com/office/word/2012/wordml" xmlns:wpg="http://schemas.microsoft.com/office/word/2010/wordprocessingGroup" xmlns:wpi="http://schemas.microsoft.com/office/word/2010/wordprocessingInk" xmlns:wne="http://schemas.microsoft.com/office/word/2006/wordml" xmlns:wps="http://schemas.microsoft.com/office/word/2010/wordprocessingShape" mc:Ignorable="w14 w15 wp14">
-  <w:p>
-    <w:pPr>
-      <w:pStyle w:val="Pieddepage"/>
-    </w:pPr>
   </w:p>
 </w:ftr>
 </file>
@@ -1541,21 +1151,12 @@
   <w:p>
     <w:pPr>
       <w:pStyle w:val="En-tte"/>
-    </w:pPr>
-  </w:p>
-</w:hdr>
-</file>
-
-<file path=word/header2.xml><?xml version="1.0" encoding="utf-8"?>
-<w:hdr xmlns:wpc="http://schemas.microsoft.com/office/word/2010/wordprocessingCanvas" xmlns:mc="http://schemas.openxmlformats.org/markup-compatibility/2006" xmlns:o="urn:schemas-microsoft-com:office:office" xmlns:r="http://schemas.openxmlformats.org/officeDocument/2006/relationships" xmlns:m="http://schemas.openxmlformats.org/officeDocument/2006/math" xmlns:v="urn:schemas-microsoft-com:vml" xmlns:wp14="http://schemas.microsoft.com/office/word/2010/wordprocessingDrawing" xmlns:wp="http://schemas.openxmlformats.org/drawingml/2006/wordprocessingDrawing" xmlns:w10="urn:schemas-microsoft-com:office:word" xmlns:w="http://schemas.openxmlformats.org/wordprocessingml/2006/main" xmlns:w14="http://schemas.microsoft.com/office/word/2010/wordml" xmlns:w15="http://schemas.microsoft.com/office/word/2012/wordml" xmlns:wpg="http://schemas.microsoft.com/office/word/2010/wordprocessingGroup" xmlns:wpi="http://schemas.microsoft.com/office/word/2010/wordprocessingInk" xmlns:wne="http://schemas.microsoft.com/office/word/2006/wordml" xmlns:wps="http://schemas.microsoft.com/office/word/2010/wordprocessingShape" mc:Ignorable="w14 w15 wp14">
-  <w:p>
-    <w:pPr>
-      <w:pStyle w:val="En-tte"/>
-      <w:rPr>
-        <w:rFonts w:ascii="Arial" w:hAnsi="Arial" w:cs="Arial"/>
+      <w:rPr>
+        <w:noProof/>
         <w:color w:val="808080" w:themeColor="background1" w:themeShade="80"/>
         <w:sz w:val="22"/>
         <w:szCs w:val="22"/>
+        <w:lang w:val="fr-CH" w:eastAsia="fr-CH"/>
       </w:rPr>
     </w:pPr>
     <w:r>
@@ -1697,7 +1298,17 @@
         <w:szCs w:val="22"/>
         <w:lang w:val="fr-CH" w:eastAsia="fr-CH"/>
       </w:rPr>
-      <w:t>Titre</w:t>
+      <w:t>NSolve</w:t>
+    </w:r>
+    <w:r>
+      <w:rPr>
+        <w:noProof/>
+        <w:color w:val="808080" w:themeColor="background1" w:themeShade="80"/>
+        <w:sz w:val="22"/>
+        <w:szCs w:val="22"/>
+        <w:lang w:val="fr-CH" w:eastAsia="fr-CH"/>
+      </w:rPr>
+      <w:t>r</w:t>
     </w:r>
   </w:p>
   <w:p>
@@ -1720,16 +1331,7 @@
       <w:t>Equipe 7</w:t>
     </w:r>
   </w:p>
-</w:hdr>
-</file>
-
-<file path=word/header3.xml><?xml version="1.0" encoding="utf-8"?>
-<w:hdr xmlns:wpc="http://schemas.microsoft.com/office/word/2010/wordprocessingCanvas" xmlns:mc="http://schemas.openxmlformats.org/markup-compatibility/2006" xmlns:o="urn:schemas-microsoft-com:office:office" xmlns:r="http://schemas.openxmlformats.org/officeDocument/2006/relationships" xmlns:m="http://schemas.openxmlformats.org/officeDocument/2006/math" xmlns:v="urn:schemas-microsoft-com:vml" xmlns:wp14="http://schemas.microsoft.com/office/word/2010/wordprocessingDrawing" xmlns:wp="http://schemas.openxmlformats.org/drawingml/2006/wordprocessingDrawing" xmlns:w10="urn:schemas-microsoft-com:office:word" xmlns:w="http://schemas.openxmlformats.org/wordprocessingml/2006/main" xmlns:w14="http://schemas.microsoft.com/office/word/2010/wordml" xmlns:w15="http://schemas.microsoft.com/office/word/2012/wordml" xmlns:wpg="http://schemas.microsoft.com/office/word/2010/wordprocessingGroup" xmlns:wpi="http://schemas.microsoft.com/office/word/2010/wordprocessingInk" xmlns:wne="http://schemas.microsoft.com/office/word/2006/wordml" xmlns:wps="http://schemas.microsoft.com/office/word/2010/wordprocessingShape" mc:Ignorable="w14 w15 wp14">
-  <w:p>
-    <w:pPr>
-      <w:pStyle w:val="En-tte"/>
-    </w:pPr>
-  </w:p>
+  <w:p/>
 </w:hdr>
 </file>
 
@@ -5770,6 +5372,7 @@
       <w:lang w:val="fr-CH" w:eastAsia="en-US"/>
     </w:rPr>
     <w:tblPr>
+      <w:tblInd w:w="0" w:type="dxa"/>
       <w:tblBorders>
         <w:top w:val="single" w:sz="4" w:space="0" w:color="auto"/>
         <w:left w:val="single" w:sz="4" w:space="0" w:color="auto"/>
@@ -5778,6 +5381,12 @@
         <w:insideH w:val="single" w:sz="4" w:space="0" w:color="auto"/>
         <w:insideV w:val="single" w:sz="4" w:space="0" w:color="auto"/>
       </w:tblBorders>
+      <w:tblCellMar>
+        <w:top w:w="0" w:type="dxa"/>
+        <w:left w:w="108" w:type="dxa"/>
+        <w:bottom w:w="0" w:type="dxa"/>
+        <w:right w:w="108" w:type="dxa"/>
+      </w:tblCellMar>
     </w:tblPr>
   </w:style>
   <w:style w:type="paragraph" w:styleId="Paragraphedeliste">
@@ -5893,10 +5502,17 @@
     <w:tblPr>
       <w:tblStyleRowBandSize w:val="1"/>
       <w:tblStyleColBandSize w:val="1"/>
+      <w:tblInd w:w="0" w:type="dxa"/>
       <w:tblBorders>
         <w:top w:val="single" w:sz="8" w:space="0" w:color="000000" w:themeColor="text1"/>
         <w:bottom w:val="single" w:sz="8" w:space="0" w:color="000000" w:themeColor="text1"/>
       </w:tblBorders>
+      <w:tblCellMar>
+        <w:top w:w="0" w:type="dxa"/>
+        <w:left w:w="108" w:type="dxa"/>
+        <w:bottom w:w="0" w:type="dxa"/>
+        <w:right w:w="108" w:type="dxa"/>
+      </w:tblCellMar>
     </w:tblPr>
     <w:tblStylePr w:type="firstRow">
       <w:pPr>
@@ -6308,7 +5924,7 @@
 </file>
 
 <file path=customXml/itemProps1.xml><?xml version="1.0" encoding="utf-8"?>
-<ds:datastoreItem xmlns:ds="http://schemas.openxmlformats.org/officeDocument/2006/customXml" ds:itemID="{1C6F2D2D-0AFA-410F-A591-E32E16D3091B}">
+<ds:datastoreItem xmlns:ds="http://schemas.openxmlformats.org/officeDocument/2006/customXml" ds:itemID="{AC1C8904-553F-41D2-A466-1B0659A9B559}">
   <ds:schemaRefs>
     <ds:schemaRef ds:uri="http://schemas.openxmlformats.org/officeDocument/2006/bibliography"/>
   </ds:schemaRefs>

</xml_diff>

<commit_message>
Modification de CdC.docx et ajout du fichier budget.xlsx pour le calcul du budget
</commit_message>
<xml_diff>
--- a/CdC.docx
+++ b/CdC.docx
@@ -2,170 +2,368 @@
 <file path=word/document.xml><?xml version="1.0" encoding="utf-8"?>
 <w:document xmlns:wpc="http://schemas.microsoft.com/office/word/2010/wordprocessingCanvas" xmlns:mc="http://schemas.openxmlformats.org/markup-compatibility/2006" xmlns:o="urn:schemas-microsoft-com:office:office" xmlns:r="http://schemas.openxmlformats.org/officeDocument/2006/relationships" xmlns:m="http://schemas.openxmlformats.org/officeDocument/2006/math" xmlns:v="urn:schemas-microsoft-com:vml" xmlns:wp14="http://schemas.microsoft.com/office/word/2010/wordprocessingDrawing" xmlns:wp="http://schemas.openxmlformats.org/drawingml/2006/wordprocessingDrawing" xmlns:w10="urn:schemas-microsoft-com:office:word" xmlns:w="http://schemas.openxmlformats.org/wordprocessingml/2006/main" xmlns:w14="http://schemas.microsoft.com/office/word/2010/wordml" xmlns:w15="http://schemas.microsoft.com/office/word/2012/wordml" xmlns:wpg="http://schemas.microsoft.com/office/word/2010/wordprocessingGroup" xmlns:wpi="http://schemas.microsoft.com/office/word/2010/wordprocessingInk" xmlns:wne="http://schemas.microsoft.com/office/word/2006/wordml" xmlns:wps="http://schemas.microsoft.com/office/word/2010/wordprocessingShape" mc:Ignorable="w14 w15 wp14">
   <w:body>
+    <w:tbl>
+      <w:tblPr>
+        <w:tblStyle w:val="Grilledutableau"/>
+        <w:tblW w:w="8931" w:type="dxa"/>
+        <w:tblBorders>
+          <w:top w:val="none" w:sz="0" w:space="0" w:color="auto"/>
+          <w:left w:val="none" w:sz="0" w:space="0" w:color="auto"/>
+          <w:bottom w:val="none" w:sz="0" w:space="0" w:color="auto"/>
+          <w:right w:val="none" w:sz="0" w:space="0" w:color="auto"/>
+          <w:insideH w:val="none" w:sz="0" w:space="0" w:color="auto"/>
+          <w:insideV w:val="none" w:sz="0" w:space="0" w:color="auto"/>
+        </w:tblBorders>
+        <w:tblLook w:val="04A0" w:firstRow="1" w:lastRow="0" w:firstColumn="1" w:lastColumn="0" w:noHBand="0" w:noVBand="1"/>
+      </w:tblPr>
+      <w:tblGrid>
+        <w:gridCol w:w="2093"/>
+        <w:gridCol w:w="6838"/>
+      </w:tblGrid>
+      <w:tr>
+        <w:trPr>
+          <w:trHeight w:val="712"/>
+        </w:trPr>
+        <w:tc>
+          <w:tcPr>
+            <w:tcW w:w="2093" w:type="dxa"/>
+          </w:tcPr>
+          <w:p>
+            <w:pPr>
+              <w:rPr>
+                <w:rFonts w:ascii="Times" w:hAnsi="Times" w:cs="Times"/>
+                <w:b/>
+              </w:rPr>
+            </w:pPr>
+            <w:r>
+              <w:rPr>
+                <w:rFonts w:ascii="Times" w:hAnsi="Times" w:cs="Times"/>
+                <w:b/>
+              </w:rPr>
+              <w:t>Sujet</w:t>
+            </w:r>
+          </w:p>
+        </w:tc>
+        <w:tc>
+          <w:tcPr>
+            <w:tcW w:w="6838" w:type="dxa"/>
+          </w:tcPr>
+          <w:p>
+            <w:pPr>
+              <w:rPr>
+                <w:rFonts w:ascii="Times" w:hAnsi="Times" w:cs="Times"/>
+              </w:rPr>
+            </w:pPr>
+            <w:r>
+              <w:rPr>
+                <w:rFonts w:ascii="Times" w:hAnsi="Times" w:cs="Times"/>
+              </w:rPr>
+              <w:t>Réaliser une animation permettant la résolution d’un système de m équations à n inconnues</w:t>
+            </w:r>
+          </w:p>
+        </w:tc>
+      </w:tr>
+      <w:tr>
+        <w:trPr>
+          <w:trHeight w:val="705"/>
+        </w:trPr>
+        <w:tc>
+          <w:tcPr>
+            <w:tcW w:w="2093" w:type="dxa"/>
+          </w:tcPr>
+          <w:p>
+            <w:pPr>
+              <w:rPr>
+                <w:rFonts w:ascii="Times" w:hAnsi="Times" w:cs="Times"/>
+                <w:b/>
+              </w:rPr>
+            </w:pPr>
+            <w:r>
+              <w:rPr>
+                <w:rFonts w:ascii="Times" w:hAnsi="Times" w:cs="Times"/>
+                <w:b/>
+              </w:rPr>
+              <w:t xml:space="preserve">Membres de </w:t>
+            </w:r>
+            <w:r>
+              <w:rPr>
+                <w:rFonts w:ascii="Times" w:hAnsi="Times" w:cs="Times"/>
+                <w:b/>
+              </w:rPr>
+              <w:t>l’équipe</w:t>
+            </w:r>
+          </w:p>
+        </w:tc>
+        <w:tc>
+          <w:tcPr>
+            <w:tcW w:w="6838" w:type="dxa"/>
+          </w:tcPr>
+          <w:p>
+            <w:pPr>
+              <w:rPr>
+                <w:rFonts w:ascii="Times" w:hAnsi="Times" w:cs="Times"/>
+                <w:lang w:val="de-CH"/>
+              </w:rPr>
+            </w:pPr>
+            <w:r>
+              <w:rPr>
+                <w:rFonts w:ascii="Times" w:hAnsi="Times" w:cs="Times"/>
+                <w:lang w:val="de-CH"/>
+              </w:rPr>
+              <w:t>Gonin Nicolas</w:t>
+            </w:r>
+          </w:p>
+          <w:p>
+            <w:pPr>
+              <w:rPr>
+                <w:rFonts w:ascii="Times" w:hAnsi="Times" w:cs="Times"/>
+                <w:lang w:val="de-CH"/>
+              </w:rPr>
+            </w:pPr>
+            <w:r>
+              <w:rPr>
+                <w:rFonts w:ascii="Times" w:hAnsi="Times" w:cs="Times"/>
+                <w:lang w:val="de-CH"/>
+              </w:rPr>
+              <w:t>Bandelier Matthieu</w:t>
+            </w:r>
+          </w:p>
+          <w:p>
+            <w:pPr>
+              <w:rPr>
+                <w:rFonts w:ascii="Times" w:hAnsi="Times" w:cs="Times"/>
+                <w:lang w:val="de-CH"/>
+              </w:rPr>
+            </w:pPr>
+            <w:r>
+              <w:rPr>
+                <w:rFonts w:ascii="Times" w:hAnsi="Times" w:cs="Times"/>
+                <w:lang w:val="de-CH"/>
+              </w:rPr>
+              <w:t>Vu</w:t>
+            </w:r>
+            <w:r>
+              <w:rPr>
+                <w:rFonts w:ascii="Times" w:hAnsi="Times" w:cs="Times"/>
+                <w:lang w:val="de-CH"/>
+              </w:rPr>
+              <w:t>lliemin Kevin</w:t>
+            </w:r>
+          </w:p>
+          <w:p>
+            <w:pPr>
+              <w:rPr>
+                <w:rFonts w:ascii="Times" w:hAnsi="Times" w:cs="Times"/>
+                <w:lang w:val="de-CH"/>
+              </w:rPr>
+            </w:pPr>
+            <w:r>
+              <w:rPr>
+                <w:rFonts w:ascii="Times" w:hAnsi="Times" w:cs="Times"/>
+                <w:lang w:val="de-CH"/>
+              </w:rPr>
+              <w:t>Burri Bastien</w:t>
+            </w:r>
+          </w:p>
+        </w:tc>
+      </w:tr>
+      <w:tr>
+        <w:trPr>
+          <w:trHeight w:val="698"/>
+        </w:trPr>
+        <w:tc>
+          <w:tcPr>
+            <w:tcW w:w="2093" w:type="dxa"/>
+          </w:tcPr>
+          <w:p>
+            <w:pPr>
+              <w:rPr>
+                <w:rFonts w:ascii="Times" w:hAnsi="Times" w:cs="Times"/>
+                <w:b/>
+              </w:rPr>
+            </w:pPr>
+            <w:r>
+              <w:rPr>
+                <w:rFonts w:ascii="Times" w:hAnsi="Times" w:cs="Times"/>
+                <w:b/>
+              </w:rPr>
+              <w:t>Encadrants pédagogiques</w:t>
+            </w:r>
+          </w:p>
+        </w:tc>
+        <w:tc>
+          <w:tcPr>
+            <w:tcW w:w="6838" w:type="dxa"/>
+          </w:tcPr>
+          <w:p>
+            <w:pPr>
+              <w:rPr>
+                <w:rFonts w:ascii="Times" w:hAnsi="Times" w:cs="Times"/>
+              </w:rPr>
+            </w:pPr>
+            <w:r>
+              <w:rPr>
+                <w:rFonts w:ascii="Times" w:hAnsi="Times" w:cs="Times"/>
+              </w:rPr>
+              <w:t>Gobron Stéphane, responsable du projet P2</w:t>
+            </w:r>
+          </w:p>
+          <w:p>
+            <w:pPr>
+              <w:rPr>
+                <w:rFonts w:ascii="Times" w:hAnsi="Times" w:cs="Times"/>
+              </w:rPr>
+            </w:pPr>
+            <w:r>
+              <w:rPr>
+                <w:rFonts w:ascii="Times" w:hAnsi="Times" w:cs="Times"/>
+              </w:rPr>
+              <w:t>A</w:t>
+            </w:r>
+            <w:r>
+              <w:rPr>
+                <w:rFonts w:ascii="Times" w:hAnsi="Times" w:cs="Times"/>
+              </w:rPr>
+              <w:t>tchade Kolawolé</w:t>
+            </w:r>
+            <w:r>
+              <w:rPr>
+                <w:rFonts w:ascii="Times" w:hAnsi="Times" w:cs="Times"/>
+              </w:rPr>
+              <w:t>, responsable math</w:t>
+            </w:r>
+            <w:r>
+              <w:rPr>
+                <w:rFonts w:ascii="Times" w:hAnsi="Times" w:cs="Times"/>
+              </w:rPr>
+              <w:t>é</w:t>
+            </w:r>
+            <w:r>
+              <w:rPr>
+                <w:rFonts w:ascii="Times" w:hAnsi="Times" w:cs="Times"/>
+              </w:rPr>
+              <w:t>matique et rôle du client</w:t>
+            </w:r>
+          </w:p>
+          <w:p>
+            <w:pPr>
+              <w:rPr>
+                <w:rFonts w:ascii="Times" w:hAnsi="Times" w:cs="Times"/>
+              </w:rPr>
+            </w:pPr>
+            <w:r>
+              <w:rPr>
+                <w:rFonts w:ascii="Times" w:hAnsi="Times" w:cs="Times"/>
+              </w:rPr>
+              <w:t>Bilat Cédric, enseignant java</w:t>
+            </w:r>
+          </w:p>
+          <w:p>
+            <w:pPr>
+              <w:rPr>
+                <w:rFonts w:ascii="Times" w:hAnsi="Times" w:cs="Times"/>
+              </w:rPr>
+            </w:pPr>
+            <w:r>
+              <w:rPr>
+                <w:rFonts w:ascii="Times" w:hAnsi="Times" w:cs="Times"/>
+              </w:rPr>
+              <w:t>Nabil Ouerahani, responsable de l’encadrement</w:t>
+            </w:r>
+          </w:p>
+        </w:tc>
+      </w:tr>
+      <w:tr>
+        <w:trPr>
+          <w:trHeight w:val="444"/>
+        </w:trPr>
+        <w:tc>
+          <w:tcPr>
+            <w:tcW w:w="2093" w:type="dxa"/>
+          </w:tcPr>
+          <w:p>
+            <w:pPr>
+              <w:rPr>
+                <w:rFonts w:ascii="Times" w:hAnsi="Times" w:cs="Times"/>
+                <w:b/>
+              </w:rPr>
+            </w:pPr>
+            <w:r>
+              <w:rPr>
+                <w:rFonts w:ascii="Times" w:hAnsi="Times" w:cs="Times"/>
+                <w:b/>
+              </w:rPr>
+              <w:t>Début et fin</w:t>
+            </w:r>
+          </w:p>
+        </w:tc>
+        <w:tc>
+          <w:tcPr>
+            <w:tcW w:w="6838" w:type="dxa"/>
+          </w:tcPr>
+          <w:p>
+            <w:pPr>
+              <w:rPr>
+                <w:rFonts w:ascii="Times" w:hAnsi="Times" w:cs="Times"/>
+              </w:rPr>
+            </w:pPr>
+            <w:r>
+              <w:rPr>
+                <w:rFonts w:ascii="Times" w:hAnsi="Times" w:cs="Times"/>
+              </w:rPr>
+              <w:t>23 février 2015 – 8 juin 2015</w:t>
+            </w:r>
+          </w:p>
+        </w:tc>
+      </w:tr>
+      <w:tr>
+        <w:trPr>
+          <w:trHeight w:val="426"/>
+        </w:trPr>
+        <w:tc>
+          <w:tcPr>
+            <w:tcW w:w="2093" w:type="dxa"/>
+          </w:tcPr>
+          <w:p>
+            <w:pPr>
+              <w:rPr>
+                <w:rFonts w:ascii="Times" w:hAnsi="Times" w:cs="Times"/>
+                <w:b/>
+              </w:rPr>
+            </w:pPr>
+            <w:r>
+              <w:rPr>
+                <w:rFonts w:ascii="Times" w:hAnsi="Times" w:cs="Times"/>
+                <w:b/>
+              </w:rPr>
+              <w:t>Date du document</w:t>
+            </w:r>
+          </w:p>
+        </w:tc>
+        <w:tc>
+          <w:tcPr>
+            <w:tcW w:w="6838" w:type="dxa"/>
+          </w:tcPr>
+          <w:p>
+            <w:pPr>
+              <w:rPr>
+                <w:rFonts w:ascii="Times" w:hAnsi="Times" w:cs="Times"/>
+              </w:rPr>
+            </w:pPr>
+            <w:r>
+              <w:rPr>
+                <w:rFonts w:ascii="Times" w:hAnsi="Times" w:cs="Times"/>
+              </w:rPr>
+              <w:t>25 février 2015</w:t>
+            </w:r>
+          </w:p>
+        </w:tc>
+      </w:tr>
+    </w:tbl>
     <w:p>
       <w:pPr>
-        <w:pStyle w:val="Corpsdetexte-HE-Arc"/>
-      </w:pPr>
-      <w:r>
-        <w:rPr>
-          <w:b/>
-        </w:rPr>
-        <w:t>Membres</w:t>
-      </w:r>
-      <w:r>
-        <w:t xml:space="preserve"> : </w:t>
-      </w:r>
-      <w:r>
-        <w:rPr>
-          <w:rStyle w:val="rwrro"/>
-        </w:rPr>
-        <w:t>Vulliemin Kevin</w:t>
-      </w:r>
-      <w:r>
-        <w:rPr>
-          <w:rStyle w:val="rwrro"/>
-        </w:rPr>
-        <w:t>,</w:t>
-      </w:r>
-      <w:r>
-        <w:t xml:space="preserve"> </w:t>
-      </w:r>
-      <w:r>
-        <w:rPr>
-          <w:rStyle w:val="rwrro"/>
-        </w:rPr>
-        <w:t>Gonin Nicolas</w:t>
-      </w:r>
-      <w:r>
-        <w:t>‎</w:t>
-      </w:r>
-      <w:r>
-        <w:t>,</w:t>
-      </w:r>
-      <w:r>
-        <w:t xml:space="preserve"> </w:t>
-      </w:r>
-      <w:r>
-        <w:rPr>
-          <w:rStyle w:val="rwrro"/>
-        </w:rPr>
-        <w:t>Bandelier Matthieu</w:t>
-      </w:r>
-      <w:r>
-        <w:t>,</w:t>
-      </w:r>
-      <w:r>
-        <w:t xml:space="preserve"> Burri Bastien</w:t>
-      </w:r>
-    </w:p>
-    <w:p>
-      <w:pPr>
-        <w:pStyle w:val="Corpsdetexte-HE-Arc"/>
-        <w:rPr>
-          <w:lang w:val="fr-CH"/>
-        </w:rPr>
-      </w:pPr>
-      <w:r>
-        <w:rPr>
-          <w:b/>
-        </w:rPr>
-        <w:t>Encadrant</w:t>
-      </w:r>
-      <w:r>
-        <w:rPr>
-          <w:b/>
-        </w:rPr>
-        <w:t>s</w:t>
-      </w:r>
-      <w:r>
-        <w:rPr>
-          <w:b/>
-        </w:rPr>
-        <w:t xml:space="preserve"> pédagogique</w:t>
-      </w:r>
-      <w:r>
-        <w:rPr>
-          <w:b/>
-        </w:rPr>
-        <w:t>s</w:t>
-      </w:r>
-      <w:r>
-        <w:t xml:space="preserve"> : </w:t>
-      </w:r>
-      <w:r>
-        <w:rPr>
-          <w:rStyle w:val="rwrro"/>
-        </w:rPr>
-        <w:t>Gobron Stéphane, Kolawolé Atchade</w:t>
-      </w:r>
-      <w:r>
-        <w:rPr>
-          <w:rStyle w:val="rwrro"/>
-        </w:rPr>
-        <w:t>, Nabil Ouerhani, Bilat Cédric</w:t>
-      </w:r>
-    </w:p>
-    <w:p>
-      <w:pPr>
-        <w:pStyle w:val="Corpsdetexte-HE-Arc"/>
-      </w:pPr>
-      <w:r>
-        <w:rPr>
-          <w:b/>
-        </w:rPr>
-        <w:t>Client</w:t>
-      </w:r>
-      <w:r>
-        <w:t xml:space="preserve"> : </w:t>
-      </w:r>
-      <w:r>
-        <w:rPr>
-          <w:rStyle w:val="rwrro"/>
-        </w:rPr>
-        <w:t>Kolawolé</w:t>
-      </w:r>
-      <w:r>
-        <w:t> </w:t>
-      </w:r>
-      <w:r>
-        <w:rPr>
-          <w:rStyle w:val="rwrro"/>
-        </w:rPr>
-        <w:t>Atchade</w:t>
-      </w:r>
-    </w:p>
-    <w:p>
-      <w:pPr>
-        <w:pStyle w:val="Corpsdetexte-HE-Arc"/>
-      </w:pPr>
-      <w:r>
-        <w:rPr>
-          <w:b/>
-        </w:rPr>
-        <w:t>Durée</w:t>
-      </w:r>
-      <w:r>
-        <w:t xml:space="preserve"> : </w:t>
-      </w:r>
-      <w:r>
-        <w:t>3 mois et demi (</w:t>
-      </w:r>
-      <w:r>
-        <w:t xml:space="preserve">du </w:t>
-      </w:r>
-      <w:r>
-        <w:t xml:space="preserve">23.02.2015 au </w:t>
-      </w:r>
-      <w:r>
-        <w:t>08.06.2015</w:t>
-      </w:r>
-      <w:r>
-        <w:t>)</w:t>
-      </w:r>
-    </w:p>
-    <w:p>
-      <w:pPr>
         <w:pStyle w:val="Titreprincipal-HE-Arc"/>
+        <w:jc w:val="left"/>
         <w:rPr>
           <w:rFonts w:ascii="Times" w:hAnsi="Times" w:cs="Times"/>
         </w:rPr>
@@ -212,7 +410,23 @@
           <w:sz w:val="22"/>
           <w:szCs w:val="22"/>
         </w:rPr>
-        <w:t xml:space="preserve">Réaliser une animation </w:t>
+        <w:t xml:space="preserve">Réaliser </w:t>
+      </w:r>
+      <w:r>
+        <w:rPr>
+          <w:rFonts w:ascii="Times" w:hAnsi="Times" w:cs="Times"/>
+          <w:sz w:val="22"/>
+          <w:szCs w:val="22"/>
+        </w:rPr>
+        <w:t>un programme en java</w:t>
+      </w:r>
+      <w:r>
+        <w:rPr>
+          <w:rFonts w:ascii="Times" w:hAnsi="Times" w:cs="Times"/>
+          <w:sz w:val="22"/>
+          <w:szCs w:val="22"/>
+        </w:rPr>
+        <w:t xml:space="preserve"> </w:t>
       </w:r>
       <w:r>
         <w:rPr>
@@ -228,7 +442,89 @@
           <w:sz w:val="22"/>
           <w:szCs w:val="22"/>
         </w:rPr>
-        <w:t>résolution d’un système de m équations à n inconnues (une interprétation graphique est souhaitable)</w:t>
+        <w:t>résolution d’un systè</w:t>
+      </w:r>
+      <w:r>
+        <w:rPr>
+          <w:rFonts w:ascii="Times" w:hAnsi="Times" w:cs="Times"/>
+          <w:sz w:val="22"/>
+          <w:szCs w:val="22"/>
+        </w:rPr>
+        <w:t>me de m équations à n inconnues.</w:t>
+      </w:r>
+      <w:r>
+        <w:rPr>
+          <w:rFonts w:ascii="Times" w:hAnsi="Times" w:cs="Times"/>
+          <w:sz w:val="22"/>
+          <w:szCs w:val="22"/>
+        </w:rPr>
+        <w:t xml:space="preserve"> Ce programme sera composé de deux parties distinctes. La 1</w:t>
+      </w:r>
+      <w:r>
+        <w:rPr>
+          <w:rFonts w:ascii="Times" w:hAnsi="Times" w:cs="Times"/>
+          <w:sz w:val="22"/>
+          <w:szCs w:val="22"/>
+          <w:vertAlign w:val="superscript"/>
+        </w:rPr>
+        <w:t>ère</w:t>
+      </w:r>
+      <w:r>
+        <w:rPr>
+          <w:rFonts w:ascii="Times" w:hAnsi="Times" w:cs="Times"/>
+          <w:sz w:val="22"/>
+          <w:szCs w:val="22"/>
+        </w:rPr>
+        <w:t xml:space="preserve"> sera une résolution optimisée performance qui affichera la solution de manière rapide avec une complexité faible. La 2</w:t>
+      </w:r>
+      <w:r>
+        <w:rPr>
+          <w:rFonts w:ascii="Times" w:hAnsi="Times" w:cs="Times"/>
+          <w:sz w:val="22"/>
+          <w:szCs w:val="22"/>
+          <w:vertAlign w:val="superscript"/>
+        </w:rPr>
+        <w:t>ème</w:t>
+      </w:r>
+      <w:r>
+        <w:rPr>
+          <w:rFonts w:ascii="Times" w:hAnsi="Times" w:cs="Times"/>
+          <w:sz w:val="22"/>
+          <w:szCs w:val="22"/>
+        </w:rPr>
+        <w:t xml:space="preserve"> sera une résolution optimisée « compréhension » ou </w:t>
+      </w:r>
+      <w:r>
+        <w:rPr>
+          <w:rFonts w:ascii="Times" w:hAnsi="Times" w:cs="Times"/>
+          <w:sz w:val="22"/>
+          <w:szCs w:val="22"/>
+        </w:rPr>
+        <w:t>toutes</w:t>
+      </w:r>
+      <w:r>
+        <w:rPr>
+          <w:rFonts w:ascii="Times" w:hAnsi="Times" w:cs="Times"/>
+          <w:sz w:val="22"/>
+          <w:szCs w:val="22"/>
+        </w:rPr>
+        <w:t xml:space="preserve"> les étapes de résolutions seront </w:t>
+      </w:r>
+      <w:r>
+        <w:rPr>
+          <w:rFonts w:ascii="Times" w:hAnsi="Times" w:cs="Times"/>
+          <w:sz w:val="22"/>
+          <w:szCs w:val="22"/>
+        </w:rPr>
+        <w:t>affichées</w:t>
+      </w:r>
+      <w:r>
+        <w:rPr>
+          <w:rFonts w:ascii="Times" w:hAnsi="Times" w:cs="Times"/>
+          <w:sz w:val="22"/>
+          <w:szCs w:val="22"/>
+        </w:rPr>
+        <w:t>.</w:t>
       </w:r>
     </w:p>
     <w:p>
@@ -249,12 +545,6 @@
           <w:rFonts w:ascii="Times" w:hAnsi="Times" w:cs="Times"/>
         </w:rPr>
         <w:t xml:space="preserve"> de base</w:t>
-      </w:r>
-      <w:r>
-        <w:rPr>
-          <w:rFonts w:ascii="Times" w:hAnsi="Times" w:cs="Times"/>
-        </w:rPr>
-        <w:t>s</w:t>
       </w:r>
     </w:p>
     <w:p>
@@ -268,7 +558,13 @@
         <w:jc w:val="left"/>
       </w:pPr>
       <w:r>
-        <w:t>Réaliser un programme permettant la visualisation didactique (animation) de la résolution d'un système de n équations linéaires à n inconnues</w:t>
+        <w:t>Résolution sans animation d’un système de m équations à n inconnu</w:t>
+      </w:r>
+      <w:r>
+        <w:t>s</w:t>
+      </w:r>
+      <w:r>
+        <w:t>.</w:t>
       </w:r>
     </w:p>
     <w:p>
@@ -282,7 +578,36 @@
         <w:jc w:val="left"/>
       </w:pPr>
       <w:r>
-        <w:t>Historique des opérations.</w:t>
+        <w:t>Résolution avec a</w:t>
+      </w:r>
+      <w:r>
+        <w:t xml:space="preserve">nimation </w:t>
+      </w:r>
+      <w:r>
+        <w:t>d'un système de maximum 5 équations</w:t>
+      </w:r>
+      <w:r>
+        <w:t xml:space="preserve"> à n inconnues</w:t>
+      </w:r>
+      <w:r>
+        <w:t>.</w:t>
+      </w:r>
+    </w:p>
+    <w:p>
+      <w:pPr>
+        <w:pStyle w:val="Paragraphedeliste"/>
+        <w:numPr>
+          <w:ilvl w:val="0"/>
+          <w:numId w:val="36"/>
+        </w:numPr>
+        <w:spacing w:before="0" w:after="160" w:line="259" w:lineRule="auto"/>
+        <w:jc w:val="left"/>
+      </w:pPr>
+      <w:r>
+        <w:t>Configurations</w:t>
+      </w:r>
+      <w:r>
+        <w:t xml:space="preserve"> :</w:t>
       </w:r>
     </w:p>
     <w:p>
@@ -296,7 +621,65 @@
         <w:jc w:val="left"/>
       </w:pPr>
       <w:r>
-        <w:t>Possibilité d’accéder aux détails d’une opération</w:t>
+        <w:t>Entrer</w:t>
+      </w:r>
+      <w:r>
+        <w:t xml:space="preserve"> le nombre d'équation(s) et le nombre d'inconnue(s)</w:t>
+      </w:r>
+      <w:r>
+        <w:t xml:space="preserve"> </w:t>
+      </w:r>
+      <w:r>
+        <w:t xml:space="preserve">du système d'équations, </w:t>
+      </w:r>
+      <w:r>
+        <w:t xml:space="preserve">ou laisser </w:t>
+      </w:r>
+      <w:r>
+        <w:t>libre</w:t>
+      </w:r>
+      <w:r>
+        <w:t xml:space="preserve"> avec la possibilité de naviguer entre les étapes</w:t>
+      </w:r>
+      <w:r>
+        <w:t>.</w:t>
+      </w:r>
+    </w:p>
+    <w:p>
+      <w:pPr>
+        <w:pStyle w:val="Paragraphedeliste"/>
+        <w:numPr>
+          <w:ilvl w:val="1"/>
+          <w:numId w:val="36"/>
+        </w:numPr>
+        <w:spacing w:before="0" w:after="160" w:line="259" w:lineRule="auto"/>
+        <w:jc w:val="left"/>
+      </w:pPr>
+      <w:r>
+        <w:t>Résolution étape par étape, avec flèche pour passer à la suit</w:t>
+      </w:r>
+      <w:r>
+        <w:t>e, et animations sur les lignes.</w:t>
+      </w:r>
+    </w:p>
+    <w:p>
+      <w:pPr>
+        <w:pStyle w:val="Titre-He-Arc"/>
+        <w:rPr>
+          <w:rFonts w:ascii="Times" w:hAnsi="Times" w:cs="Times"/>
+        </w:rPr>
+      </w:pPr>
+      <w:r>
+        <w:rPr>
+          <w:rFonts w:ascii="Times" w:hAnsi="Times" w:cs="Times"/>
+        </w:rPr>
+        <w:t>Fonctionnalités secondaire</w:t>
+      </w:r>
+      <w:r>
+        <w:rPr>
+          <w:rFonts w:ascii="Times" w:hAnsi="Times" w:cs="Times"/>
+        </w:rPr>
+        <w:t>s</w:t>
       </w:r>
     </w:p>
     <w:p>
@@ -310,7 +693,7 @@
         <w:jc w:val="left"/>
       </w:pPr>
       <w:r>
-        <w:t>Options / détails :</w:t>
+        <w:t>Ajouter une visualisation graphique du système lorsque le nombre d'inconnues est inférieur ou égal à 3  (plans, droites, points)</w:t>
       </w:r>
     </w:p>
     <w:p>
@@ -324,22 +707,7 @@
         <w:jc w:val="left"/>
       </w:pPr>
       <w:r>
-        <w:t>Entrer</w:t>
-      </w:r>
-      <w:r>
-        <w:t xml:space="preserve"> le nombre d'équation(s) et le nombre d'inconnue(s)</w:t>
-      </w:r>
-      <w:r>
-        <w:t xml:space="preserve"> </w:t>
-      </w:r>
-      <w:r>
-        <w:t xml:space="preserve">du système d'équations, </w:t>
-      </w:r>
-      <w:r>
-        <w:t xml:space="preserve">ou laisser </w:t>
-      </w:r>
-      <w:r>
-        <w:t>libre.</w:t>
+        <w:t>Toujours en 3D, quel que soit le nombre d'inconnues</w:t>
       </w:r>
     </w:p>
     <w:p>
@@ -353,7 +721,7 @@
         <w:jc w:val="left"/>
       </w:pPr>
       <w:r>
-        <w:t>Résolution étape par étape, avec flèche pour passer à la suite, et animations sur les lignes (i, ii, iii, iv, v, etc…)</w:t>
+        <w:t>Ajout de couleur pour faciliter la compréhension</w:t>
       </w:r>
     </w:p>
     <w:p>
@@ -367,7 +735,106 @@
         <w:jc w:val="left"/>
       </w:pPr>
       <w:r>
-        <w:t>Description de l'opération lors du survol de celle-ci avec la souris.</w:t>
+        <w:t>Bouger dans l'espace</w:t>
+      </w:r>
+    </w:p>
+    <w:p>
+      <w:pPr>
+        <w:pStyle w:val="Paragraphedeliste"/>
+        <w:numPr>
+          <w:ilvl w:val="0"/>
+          <w:numId w:val="36"/>
+        </w:numPr>
+        <w:spacing w:after="160" w:line="259" w:lineRule="auto"/>
+      </w:pPr>
+      <w:r>
+        <w:t xml:space="preserve">Choix du nom des inconnues </w:t>
+      </w:r>
+    </w:p>
+    <w:p>
+      <w:pPr>
+        <w:pStyle w:val="Paragraphedeliste"/>
+        <w:numPr>
+          <w:ilvl w:val="1"/>
+          <w:numId w:val="36"/>
+        </w:numPr>
+        <w:spacing w:before="0" w:after="160" w:line="259" w:lineRule="auto"/>
+        <w:jc w:val="left"/>
+      </w:pPr>
+      <w:r>
+        <w:t>Contrôle de doublons</w:t>
+      </w:r>
+    </w:p>
+    <w:p>
+      <w:pPr>
+        <w:pStyle w:val="Paragraphedeliste"/>
+        <w:numPr>
+          <w:ilvl w:val="1"/>
+          <w:numId w:val="36"/>
+        </w:numPr>
+        <w:spacing w:before="0" w:after="160" w:line="259" w:lineRule="auto"/>
+        <w:jc w:val="left"/>
+      </w:pPr>
+      <w:r>
+        <w:t xml:space="preserve">Les valeurs des inconnues </w:t>
+      </w:r>
+      <w:r>
+        <w:t>par défaut</w:t>
+      </w:r>
+      <w:r>
+        <w:t xml:space="preserve"> sont</w:t>
+      </w:r>
+      <w:r>
+        <w:t xml:space="preserve"> "x</w:t>
+      </w:r>
+      <w:r>
+        <w:t>1</w:t>
+      </w:r>
+      <w:r>
+        <w:t>,</w:t>
+      </w:r>
+      <w:r>
+        <w:t xml:space="preserve"> </w:t>
+      </w:r>
+      <w:r>
+        <w:t>x</w:t>
+      </w:r>
+      <w:r>
+        <w:t>2</w:t>
+      </w:r>
+      <w:r>
+        <w:t>, …,</w:t>
+      </w:r>
+      <w:r>
+        <w:t xml:space="preserve"> </w:t>
+      </w:r>
+      <w:r>
+        <w:t>x</w:t>
+      </w:r>
+      <w:r>
+        <w:t>n</w:t>
+      </w:r>
+      <w:r>
+        <w:t>,"</w:t>
+      </w:r>
+    </w:p>
+    <w:p>
+      <w:pPr>
+        <w:pStyle w:val="Paragraphedeliste"/>
+        <w:numPr>
+          <w:ilvl w:val="1"/>
+          <w:numId w:val="36"/>
+        </w:numPr>
+        <w:spacing w:before="0" w:after="160" w:line="259" w:lineRule="auto"/>
+        <w:jc w:val="left"/>
+      </w:pPr>
+      <w:r>
+        <w:t>S</w:t>
+      </w:r>
+      <w:bookmarkStart w:id="0" w:name="_GoBack"/>
+      <w:bookmarkEnd w:id="0"/>
+      <w:r>
+        <w:t>i le nombre d'inconnues du système est inférieur ou égal à 3, possibilité de choisir "x, y, z"</w:t>
       </w:r>
     </w:p>
     <w:p>
@@ -381,24 +848,261 @@
         <w:jc w:val="left"/>
       </w:pPr>
       <w:r>
-        <w:t>Image :</w:t>
+        <w:t>Historique des opérations</w:t>
       </w:r>
     </w:p>
     <w:p>
       <w:pPr>
+        <w:pStyle w:val="Paragraphedeliste"/>
+        <w:numPr>
+          <w:ilvl w:val="1"/>
+          <w:numId w:val="36"/>
+        </w:numPr>
+        <w:spacing w:before="0" w:after="160" w:line="259" w:lineRule="auto"/>
+        <w:jc w:val="left"/>
+      </w:pPr>
+      <w:r>
+        <w:lastRenderedPageBreak/>
+        <w:t>Possibilité d’accéder aux détails d’une opération</w:t>
+      </w:r>
+    </w:p>
+    <w:p>
+      <w:pPr>
+        <w:pStyle w:val="Paragraphedeliste"/>
+        <w:numPr>
+          <w:ilvl w:val="0"/>
+          <w:numId w:val="36"/>
+        </w:numPr>
         <w:spacing w:after="160" w:line="259" w:lineRule="auto"/>
-        <w:ind w:left="360"/>
-      </w:pPr>
-      <w:r>
+      </w:pPr>
+      <w:r>
+        <w:t>Sauvegarde des fonctions</w:t>
+      </w:r>
+    </w:p>
+    <w:p>
+      <w:pPr>
+        <w:pStyle w:val="Paragraphedeliste"/>
+        <w:numPr>
+          <w:ilvl w:val="0"/>
+          <w:numId w:val="36"/>
+        </w:numPr>
+        <w:spacing w:after="160" w:line="259" w:lineRule="auto"/>
+      </w:pPr>
+      <w:r>
+        <w:t xml:space="preserve">Traduction </w:t>
+      </w:r>
+      <w:r>
+        <w:t>a</w:t>
+      </w:r>
+      <w:r>
+        <w:t>nglaise</w:t>
+      </w:r>
+    </w:p>
+    <w:p>
+      <w:pPr>
+        <w:pStyle w:val="Titre-He-Arc"/>
         <w:rPr>
-          <w:noProof/>
-          <w:lang w:val="fr-CH" w:eastAsia="fr-CH"/>
+          <w:rFonts w:ascii="Times" w:hAnsi="Times" w:cs="Times"/>
         </w:rPr>
+      </w:pPr>
+      <w:r>
+        <w:rPr>
+          <w:rFonts w:ascii="Times" w:hAnsi="Times" w:cs="Times"/>
+        </w:rPr>
+        <w:t>Répartition des tâches</w:t>
+      </w:r>
+    </w:p>
+    <w:p>
+      <w:pPr>
+        <w:pStyle w:val="Paragraphedeliste"/>
+        <w:numPr>
+          <w:ilvl w:val="0"/>
+          <w:numId w:val="36"/>
+        </w:numPr>
+        <w:spacing w:after="160" w:line="259" w:lineRule="auto"/>
+        <w:rPr>
+          <w:lang w:val="en-US"/>
+        </w:rPr>
+      </w:pPr>
+      <w:r>
+        <w:rPr>
+          <w:lang w:val="en-US"/>
+        </w:rPr>
+        <w:t>Mattieu Bandelier</w:t>
+      </w:r>
+      <w:r>
+        <w:rPr>
+          <w:lang w:val="en-US"/>
+        </w:rPr>
+        <w:t> : Resp Design, Resp Tests</w:t>
+      </w:r>
+    </w:p>
+    <w:p>
+      <w:pPr>
+        <w:pStyle w:val="Paragraphedeliste"/>
+        <w:numPr>
+          <w:ilvl w:val="0"/>
+          <w:numId w:val="36"/>
+        </w:numPr>
+        <w:spacing w:after="160" w:line="259" w:lineRule="auto"/>
+      </w:pPr>
+      <w:r>
+        <w:t>Bastien Burri</w:t>
+      </w:r>
+      <w:r>
+        <w:t> : Resp Doc, Développement</w:t>
+      </w:r>
+    </w:p>
+    <w:p>
+      <w:pPr>
+        <w:pStyle w:val="Paragraphedeliste"/>
+        <w:numPr>
+          <w:ilvl w:val="0"/>
+          <w:numId w:val="36"/>
+        </w:numPr>
+        <w:spacing w:after="160" w:line="259" w:lineRule="auto"/>
+        <w:rPr>
+          <w:lang w:val="en-US"/>
+        </w:rPr>
+      </w:pPr>
+      <w:r>
+        <w:rPr>
+          <w:lang w:val="en-US"/>
+        </w:rPr>
+        <w:t>Kevin Vullie</w:t>
+      </w:r>
+      <w:r>
+        <w:rPr>
+          <w:lang w:val="en-US"/>
+        </w:rPr>
+        <w:t>min</w:t>
+      </w:r>
+      <w:r>
+        <w:rPr>
+          <w:lang w:val="en-US"/>
+        </w:rPr>
+        <w:t> : Resp Art Design, Design</w:t>
+      </w:r>
+    </w:p>
+    <w:p>
+      <w:pPr>
+        <w:pStyle w:val="Paragraphedeliste"/>
+        <w:numPr>
+          <w:ilvl w:val="0"/>
+          <w:numId w:val="36"/>
+        </w:numPr>
+        <w:spacing w:after="160" w:line="259" w:lineRule="auto"/>
+      </w:pPr>
+      <w:r>
+        <w:t>Nicolas Gonin</w:t>
+      </w:r>
+      <w:r>
+        <w:t> : Management, Dév</w:t>
+      </w:r>
+    </w:p>
+    <w:p>
+      <w:pPr>
+        <w:pStyle w:val="Titre-He-Arc"/>
+        <w:rPr>
+          <w:rFonts w:ascii="Times" w:hAnsi="Times" w:cs="Times"/>
+        </w:rPr>
+      </w:pPr>
+      <w:r>
+        <w:rPr>
+          <w:rFonts w:ascii="Times" w:hAnsi="Times" w:cs="Times"/>
+        </w:rPr>
+        <w:t>Contraintes</w:t>
+      </w:r>
+    </w:p>
+    <w:p>
+      <w:pPr>
+        <w:pStyle w:val="Corpsdetexte-HE-Arc"/>
+        <w:numPr>
+          <w:ilvl w:val="0"/>
+          <w:numId w:val="35"/>
+        </w:numPr>
+        <w:spacing w:before="0"/>
+        <w:ind w:left="697" w:hanging="357"/>
+      </w:pPr>
+      <w:r>
+        <w:t>Implémentation en Java</w:t>
+      </w:r>
+    </w:p>
+    <w:p>
+      <w:pPr>
+        <w:pStyle w:val="Corpsdetexte-HE-Arc"/>
+        <w:numPr>
+          <w:ilvl w:val="0"/>
+          <w:numId w:val="35"/>
+        </w:numPr>
+        <w:spacing w:before="0"/>
+        <w:ind w:left="697" w:hanging="357"/>
+      </w:pPr>
+      <w:r>
+        <w:t>Déploiement sur Windows, Mac</w:t>
+      </w:r>
+      <w:r>
+        <w:t xml:space="preserve"> </w:t>
+      </w:r>
+      <w:r>
+        <w:t>OS et Linux</w:t>
+      </w:r>
+    </w:p>
+    <w:p>
+      <w:pPr>
+        <w:pStyle w:val="Corpsdetexte-HE-Arc"/>
+        <w:numPr>
+          <w:ilvl w:val="0"/>
+          <w:numId w:val="35"/>
+        </w:numPr>
+        <w:spacing w:before="0"/>
+        <w:ind w:left="697" w:hanging="357"/>
+      </w:pPr>
+      <w:r>
+        <w:t>Logiciel e</w:t>
+      </w:r>
+      <w:r>
+        <w:t>n français</w:t>
+      </w:r>
+    </w:p>
+    <w:p>
+      <w:pPr>
+        <w:pStyle w:val="Titre-He-Arc"/>
+        <w:rPr>
+          <w:rFonts w:ascii="Times" w:hAnsi="Times" w:cs="Times"/>
+        </w:rPr>
+      </w:pPr>
+      <w:r>
+        <w:rPr>
+          <w:rFonts w:ascii="Times" w:hAnsi="Times" w:cs="Times"/>
+        </w:rPr>
+        <w:t>Estimation du budget</w:t>
+      </w:r>
+    </w:p>
+    <w:p>
+      <w:pPr>
+        <w:pStyle w:val="Corpsdetexte-HE-Arc"/>
+      </w:pPr>
+      <w:r>
+        <w:t xml:space="preserve">Budget calculé en </w:t>
+      </w:r>
+      <w:r>
+        <w:t>arcCoins</w:t>
+      </w:r>
+      <w:r>
+        <w:t> (₳) – en sachant que le salaire d'un élève ingénieur est de 50 ₳/h .</w:t>
+      </w:r>
+    </w:p>
+    <w:p>
+      <w:pPr>
+        <w:pStyle w:val="Corpsdetexte-HE-Arc"/>
+      </w:pPr>
+      <w:r>
         <w:drawing>
-          <wp:inline distT="0" distB="0" distL="0" distR="0" wp14:anchorId="4F96595B" wp14:editId="55EED9B0">
-            <wp:extent cx="4892057" cy="3457575"/>
-            <wp:effectExtent l="0" t="0" r="3810" b="0"/>
-            <wp:docPr id="1" name="Image 1" descr="C:\Users\Bastou\Documents\Cours\P2_Java\dessin.png"/>
+          <wp:inline distT="0" distB="0" distL="0" distR="0">
+            <wp:extent cx="5400675" cy="2638425"/>
+            <wp:effectExtent l="0" t="0" r="9525" b="9525"/>
+            <wp:docPr id="3" name="Image 3"/>
             <wp:cNvGraphicFramePr>
               <a:graphicFrameLocks xmlns:a="http://schemas.openxmlformats.org/drawingml/2006/main" noChangeAspect="1"/>
             </wp:cNvGraphicFramePr>
@@ -406,7 +1110,7 @@
               <a:graphicData uri="http://schemas.openxmlformats.org/drawingml/2006/picture">
                 <pic:pic xmlns:pic="http://schemas.openxmlformats.org/drawingml/2006/picture">
                   <pic:nvPicPr>
-                    <pic:cNvPr id="0" name="Picture 1" descr="C:\Users\Bastou\Documents\Cours\P2_Java\dessin.png"/>
+                    <pic:cNvPr id="0" name="Picture 2"/>
                     <pic:cNvPicPr>
                       <a:picLocks noChangeAspect="1" noChangeArrowheads="1"/>
                     </pic:cNvPicPr>
@@ -427,7 +1131,7 @@
                   <pic:spPr bwMode="auto">
                     <a:xfrm>
                       <a:off x="0" y="0"/>
-                      <a:ext cx="4909763" cy="3470089"/>
+                      <a:ext cx="5400675" cy="2638425"/>
                     </a:xfrm>
                     <a:prstGeom prst="rect">
                       <a:avLst/>
@@ -446,434 +1150,10 @@
     </w:p>
     <w:p>
       <w:pPr>
-        <w:pStyle w:val="Titre-He-Arc"/>
-        <w:rPr>
-          <w:rFonts w:ascii="Times" w:hAnsi="Times" w:cs="Times"/>
-        </w:rPr>
-      </w:pPr>
-      <w:r>
-        <w:rPr>
-          <w:rFonts w:ascii="Times" w:hAnsi="Times" w:cs="Times"/>
-        </w:rPr>
-        <w:lastRenderedPageBreak/>
-        <w:t>Fonctionnalités secondaire</w:t>
-      </w:r>
-      <w:r>
-        <w:rPr>
-          <w:rFonts w:ascii="Times" w:hAnsi="Times" w:cs="Times"/>
-        </w:rPr>
-        <w:t>s</w:t>
-      </w:r>
-    </w:p>
-    <w:p>
-      <w:pPr>
-        <w:pStyle w:val="Paragraphedeliste"/>
-        <w:numPr>
-          <w:ilvl w:val="0"/>
-          <w:numId w:val="36"/>
-        </w:numPr>
-        <w:spacing w:before="0" w:after="160" w:line="259" w:lineRule="auto"/>
-        <w:jc w:val="left"/>
-      </w:pPr>
-      <w:r>
-        <w:t>Ajouter une visualisation graphique du système lorsque le nombre d'inconnues est inférieur ou égal à 3  (plans, droites, points)</w:t>
-      </w:r>
-    </w:p>
-    <w:p>
-      <w:pPr>
-        <w:pStyle w:val="Paragraphedeliste"/>
-        <w:numPr>
-          <w:ilvl w:val="1"/>
-          <w:numId w:val="36"/>
-        </w:numPr>
-        <w:spacing w:before="0" w:after="160" w:line="259" w:lineRule="auto"/>
-        <w:jc w:val="left"/>
-      </w:pPr>
-      <w:r>
-        <w:t>Toujours en 3D, quelle que soit le nombre d'inconnues</w:t>
-      </w:r>
-    </w:p>
-    <w:p>
-      <w:pPr>
-        <w:pStyle w:val="Paragraphedeliste"/>
-        <w:numPr>
-          <w:ilvl w:val="1"/>
-          <w:numId w:val="36"/>
-        </w:numPr>
-        <w:spacing w:before="0" w:after="160" w:line="259" w:lineRule="auto"/>
-        <w:jc w:val="left"/>
-      </w:pPr>
-      <w:r>
-        <w:t>Couleurs pour bien différencier les différentes zones, (par exemple rouge pour les zones d'intersection (solutions du système d'équations))</w:t>
-      </w:r>
-    </w:p>
-    <w:p>
-      <w:pPr>
-        <w:pStyle w:val="Paragraphedeliste"/>
-        <w:numPr>
-          <w:ilvl w:val="1"/>
-          <w:numId w:val="36"/>
-        </w:numPr>
-        <w:spacing w:before="0" w:after="160" w:line="259" w:lineRule="auto"/>
-        <w:jc w:val="left"/>
-      </w:pPr>
-      <w:r>
-        <w:t>Bouger dans l'espace</w:t>
-      </w:r>
-    </w:p>
-    <w:p>
-      <w:pPr>
-        <w:pStyle w:val="Paragraphedeliste"/>
-        <w:numPr>
-          <w:ilvl w:val="0"/>
-          <w:numId w:val="36"/>
-        </w:numPr>
-        <w:spacing w:after="160" w:line="259" w:lineRule="auto"/>
-      </w:pPr>
-      <w:r>
-        <w:t xml:space="preserve">Choix du nom des inconnues </w:t>
-      </w:r>
-    </w:p>
-    <w:p>
-      <w:pPr>
-        <w:pStyle w:val="Paragraphedeliste"/>
-        <w:numPr>
-          <w:ilvl w:val="2"/>
-          <w:numId w:val="36"/>
-        </w:numPr>
-        <w:spacing w:before="0" w:after="160" w:line="259" w:lineRule="auto"/>
-        <w:jc w:val="left"/>
-      </w:pPr>
-      <w:r>
-        <w:t>au-dessus de chaque colonne (contrôle qu'il n'y ait pas de doublons)</w:t>
-      </w:r>
-    </w:p>
-    <w:p>
-      <w:pPr>
-        <w:pStyle w:val="Paragraphedeliste"/>
-        <w:numPr>
-          <w:ilvl w:val="2"/>
-          <w:numId w:val="36"/>
-        </w:numPr>
-        <w:spacing w:before="0" w:after="160" w:line="259" w:lineRule="auto"/>
-        <w:jc w:val="left"/>
-      </w:pPr>
-      <w:r>
-        <w:t>par défaut "x</w:t>
-      </w:r>
-      <w:r>
-        <w:rPr>
-          <w:vertAlign w:val="subscript"/>
-        </w:rPr>
-        <w:t>1</w:t>
-      </w:r>
-      <w:r>
-        <w:t>,</w:t>
-      </w:r>
-      <w:r>
-        <w:t xml:space="preserve"> </w:t>
-      </w:r>
-      <w:r>
-        <w:t>x</w:t>
-      </w:r>
-      <w:r>
-        <w:rPr>
-          <w:vertAlign w:val="subscript"/>
-        </w:rPr>
-        <w:t>2</w:t>
-      </w:r>
-      <w:r>
-        <w:t>, …,</w:t>
-      </w:r>
-      <w:r>
-        <w:t xml:space="preserve"> </w:t>
-      </w:r>
-      <w:r>
-        <w:t>x</w:t>
-      </w:r>
-      <w:r>
-        <w:rPr>
-          <w:vertAlign w:val="subscript"/>
-        </w:rPr>
-        <w:t>n</w:t>
-      </w:r>
-      <w:r>
-        <w:t xml:space="preserve">,", </w:t>
-      </w:r>
-    </w:p>
-    <w:p>
-      <w:pPr>
-        <w:pStyle w:val="Paragraphedeliste"/>
-        <w:numPr>
-          <w:ilvl w:val="2"/>
-          <w:numId w:val="36"/>
-        </w:numPr>
-        <w:spacing w:before="0" w:after="160" w:line="259" w:lineRule="auto"/>
-        <w:jc w:val="left"/>
-      </w:pPr>
-      <w:r>
-        <w:t>si le nombre d'inconnues du système est inférieur ou égal à 3, possibilité de choisir "x, y, z"</w:t>
-      </w:r>
-    </w:p>
-    <w:p>
-      <w:pPr>
-        <w:pStyle w:val="Paragraphedeliste"/>
-        <w:numPr>
-          <w:ilvl w:val="0"/>
-          <w:numId w:val="36"/>
-        </w:numPr>
-        <w:spacing w:after="160" w:line="259" w:lineRule="auto"/>
-      </w:pPr>
-      <w:r>
-        <w:t>Sauvegarde des fonctions</w:t>
-      </w:r>
-    </w:p>
-    <w:p>
-      <w:pPr>
-        <w:pStyle w:val="Paragraphedeliste"/>
-        <w:numPr>
-          <w:ilvl w:val="0"/>
-          <w:numId w:val="36"/>
-        </w:numPr>
-        <w:spacing w:after="160" w:line="259" w:lineRule="auto"/>
-      </w:pPr>
-      <w:r>
-        <w:t xml:space="preserve">Traduction </w:t>
-      </w:r>
-      <w:r>
-        <w:t>Anglaise</w:t>
-      </w:r>
-    </w:p>
-    <w:p>
-      <w:pPr>
-        <w:spacing w:after="160" w:line="259" w:lineRule="auto"/>
-      </w:pPr>
-    </w:p>
-    <w:p>
-      <w:pPr>
-        <w:spacing w:after="160" w:line="259" w:lineRule="auto"/>
-        <w:rPr>
-          <w:b/>
-        </w:rPr>
-      </w:pPr>
-      <w:r>
-        <w:rPr>
-          <w:rFonts w:ascii="Times" w:hAnsi="Times"/>
-          <w:b/>
-          <w:sz w:val="22"/>
-        </w:rPr>
-        <w:t>Répartitions des taches</w:t>
-      </w:r>
-    </w:p>
-    <w:p>
-      <w:pPr>
-        <w:pStyle w:val="Paragraphedeliste"/>
-        <w:numPr>
-          <w:ilvl w:val="0"/>
-          <w:numId w:val="36"/>
-        </w:numPr>
-        <w:spacing w:after="160" w:line="259" w:lineRule="auto"/>
-        <w:rPr>
-          <w:lang w:val="en-US"/>
-        </w:rPr>
-      </w:pPr>
-      <w:r>
-        <w:rPr>
-          <w:lang w:val="en-US"/>
-        </w:rPr>
-        <w:t>Mattieu Bandelier</w:t>
-      </w:r>
-      <w:r>
-        <w:rPr>
-          <w:lang w:val="en-US"/>
-        </w:rPr>
-        <w:t> : Resp Design, Resp Tests</w:t>
-      </w:r>
-    </w:p>
-    <w:p>
-      <w:pPr>
-        <w:pStyle w:val="Paragraphedeliste"/>
-        <w:numPr>
-          <w:ilvl w:val="0"/>
-          <w:numId w:val="36"/>
-        </w:numPr>
-        <w:spacing w:after="160" w:line="259" w:lineRule="auto"/>
-      </w:pPr>
-      <w:r>
-        <w:t>Bastien Burri</w:t>
-      </w:r>
-      <w:r>
-        <w:t> : Resp Doc, Développement</w:t>
-      </w:r>
-    </w:p>
-    <w:p>
-      <w:pPr>
-        <w:pStyle w:val="Paragraphedeliste"/>
-        <w:numPr>
-          <w:ilvl w:val="0"/>
-          <w:numId w:val="36"/>
-        </w:numPr>
-        <w:spacing w:after="160" w:line="259" w:lineRule="auto"/>
-        <w:rPr>
-          <w:lang w:val="en-US"/>
-        </w:rPr>
-      </w:pPr>
-      <w:r>
-        <w:rPr>
-          <w:lang w:val="en-US"/>
-        </w:rPr>
-        <w:t>Kevin Vueillmin</w:t>
-      </w:r>
-      <w:r>
-        <w:rPr>
-          <w:lang w:val="en-US"/>
-        </w:rPr>
-        <w:t> : Resp Art Design, Design</w:t>
-      </w:r>
-    </w:p>
-    <w:p>
-      <w:pPr>
-        <w:pStyle w:val="Paragraphedeliste"/>
-        <w:numPr>
-          <w:ilvl w:val="0"/>
-          <w:numId w:val="36"/>
-        </w:numPr>
-        <w:spacing w:after="160" w:line="259" w:lineRule="auto"/>
-      </w:pPr>
-      <w:r>
-        <w:t>Nicolas Gonin</w:t>
-      </w:r>
-      <w:r>
-        <w:t> : Management, Dév</w:t>
-      </w:r>
-    </w:p>
-    <w:p>
-      <w:pPr>
-        <w:pStyle w:val="Titre-He-Arc"/>
-        <w:rPr>
-          <w:rFonts w:ascii="Times" w:hAnsi="Times" w:cs="Times"/>
-        </w:rPr>
-      </w:pPr>
-      <w:r>
-        <w:rPr>
-          <w:rFonts w:ascii="Times" w:hAnsi="Times" w:cs="Times"/>
-        </w:rPr>
-        <w:t>Contraintes</w:t>
-      </w:r>
-    </w:p>
-    <w:p>
-      <w:pPr>
         <w:pStyle w:val="Corpsdetexte-HE-Arc"/>
-        <w:numPr>
-          <w:ilvl w:val="0"/>
-          <w:numId w:val="35"/>
-        </w:numPr>
-      </w:pPr>
-      <w:r>
-        <w:t>Implémentation en Java</w:t>
-      </w:r>
-    </w:p>
-    <w:p>
-      <w:pPr>
-        <w:pStyle w:val="Corpsdetexte-HE-Arc"/>
-        <w:numPr>
-          <w:ilvl w:val="0"/>
-          <w:numId w:val="35"/>
-        </w:numPr>
-      </w:pPr>
-      <w:r>
-        <w:t>Déploiement sur Windows, MacOS et Linux</w:t>
-      </w:r>
-    </w:p>
-    <w:p>
-      <w:pPr>
-        <w:pStyle w:val="Corpsdetexte-HE-Arc"/>
-        <w:numPr>
-          <w:ilvl w:val="0"/>
-          <w:numId w:val="35"/>
-        </w:numPr>
-      </w:pPr>
-      <w:r>
-        <w:t>En français</w:t>
-      </w:r>
-    </w:p>
-    <w:p>
-      <w:pPr>
-        <w:pStyle w:val="Titre-He-Arc"/>
-        <w:rPr>
-          <w:rFonts w:ascii="Times" w:hAnsi="Times" w:cs="Times"/>
-        </w:rPr>
-      </w:pPr>
-      <w:r>
-        <w:rPr>
-          <w:rFonts w:ascii="Times" w:hAnsi="Times" w:cs="Times"/>
-        </w:rPr>
-        <w:t>Estimation du budget</w:t>
-      </w:r>
-    </w:p>
-    <w:p>
-      <w:pPr>
-        <w:pStyle w:val="Corpsdetexte-HE-Arc"/>
-      </w:pPr>
-      <w:r>
-        <w:t xml:space="preserve">Budget calculé en </w:t>
-      </w:r>
-      <w:r>
-        <w:rPr>
-          <w:i/>
-        </w:rPr>
-        <w:t>arcCoins</w:t>
-      </w:r>
-      <w:r>
-        <w:t> (₳) – en sachant que le salaire d'un élève ingénieur est de 50 ₳/h</w:t>
-      </w:r>
-      <w:r>
-        <w:t xml:space="preserve"> .</w:t>
-      </w:r>
-    </w:p>
-    <w:p>
-      <w:pPr>
-        <w:pStyle w:val="Corpsdetexte-HE-Arc"/>
-      </w:pPr>
-      <w:r>
-        <w:t>Charge totale de travail en heures</w:t>
-      </w:r>
-      <w:r>
-        <w:t xml:space="preserve"> par personne : 10</w:t>
-      </w:r>
-      <w:r>
-        <w:t>0h</w:t>
-      </w:r>
-    </w:p>
-    <w:p>
-      <w:pPr>
-        <w:pStyle w:val="Corpsdetexte-HE-Arc"/>
-      </w:pPr>
-      <w:r>
-        <w:t>Equipe de 4 personnes.</w:t>
-      </w:r>
-    </w:p>
-    <w:p>
-      <w:pPr>
-        <w:pStyle w:val="Corpsdetexte-HE-Arc"/>
-      </w:pPr>
-      <w:r>
-        <w:t>Bu</w:t>
-      </w:r>
-      <w:r>
-        <w:t>d</w:t>
-      </w:r>
-      <w:r>
-        <w:t>get = 4* 10</w:t>
-      </w:r>
-      <w:r>
-        <w:t xml:space="preserve">0 * 50 = </w:t>
-      </w:r>
-      <w:r>
-        <w:t>20</w:t>
-      </w:r>
-      <w:r>
-        <w:t>'000 ₳</w:t>
+      </w:pPr>
+      <w:r>
+        <w:t>Une nouvelle estimation du budget sera réalisée après l’identification des points chauds.</w:t>
       </w:r>
     </w:p>
     <w:p>
@@ -909,39 +1189,104 @@
     <w:p>
       <w:pPr>
         <w:pStyle w:val="Corpsdetexte-HE-Arc"/>
-      </w:pPr>
-      <w:r>
-        <w:t>Le client</w:t>
-      </w:r>
-      <w:r>
-        <w:tab/>
-        <w:t>Pour l’équipe</w:t>
+        <w:rPr>
+          <w:lang w:val="fr-CH"/>
+        </w:rPr>
+      </w:pPr>
+      <w:r>
+        <w:rPr>
+          <w:b/>
+        </w:rPr>
+        <w:t>Lieu et date</w:t>
+      </w:r>
+      <w:r>
+        <w:rPr>
+          <w:b/>
+        </w:rPr>
+        <w:t> :</w:t>
+      </w:r>
+      <w:r>
+        <w:rPr>
+          <w:b/>
+        </w:rPr>
+        <w:t xml:space="preserve"> _______________________________________________</w:t>
       </w:r>
     </w:p>
     <w:p>
       <w:pPr>
         <w:pStyle w:val="Corpsdetexte-HE-Arc"/>
-      </w:pPr>
-      <w:r>
-        <w:t>Le 25</w:t>
-      </w:r>
-      <w:bookmarkStart w:id="0" w:name="_GoBack"/>
-      <w:bookmarkEnd w:id="0"/>
-      <w:r>
-        <w:t>.02.2015</w:t>
+        <w:tabs>
+          <w:tab w:val="clear" w:pos="4253"/>
+          <w:tab w:val="left" w:pos="1843"/>
+          <w:tab w:val="left" w:pos="3402"/>
+          <w:tab w:val="left" w:pos="4962"/>
+          <w:tab w:val="left" w:pos="5387"/>
+        </w:tabs>
+        <w:rPr>
+          <w:b/>
+          <w:lang w:val="fr-CH"/>
+        </w:rPr>
+      </w:pPr>
+      <w:r>
+        <w:rPr>
+          <w:b/>
+          <w:lang w:val="fr-CH"/>
+        </w:rPr>
+        <w:t>Kolawolé Atchade</w:t>
+      </w:r>
+      <w:r>
+        <w:rPr>
+          <w:b/>
+          <w:lang w:val="fr-CH"/>
+        </w:rPr>
+        <w:tab/>
+        <w:t>Gonin Nicolas</w:t>
+      </w:r>
+      <w:r>
+        <w:rPr>
+          <w:b/>
+          <w:lang w:val="fr-CH"/>
+        </w:rPr>
+        <w:tab/>
+        <w:t>Bandelier Matthieu</w:t>
+      </w:r>
+      <w:r>
+        <w:rPr>
+          <w:b/>
+          <w:lang w:val="fr-CH"/>
+        </w:rPr>
+        <w:tab/>
+        <w:t>Vullemin Kevin</w:t>
+      </w:r>
+      <w:r>
+        <w:rPr>
+          <w:b/>
+          <w:lang w:val="fr-CH"/>
+        </w:rPr>
+        <w:tab/>
+        <w:t>Burri Bastien</w:t>
       </w:r>
     </w:p>
     <w:p>
       <w:pPr>
         <w:pStyle w:val="Corpsdetexte-HE-Arc"/>
       </w:pPr>
-      <w:r>
-        <w:tab/>
-      </w:r>
+    </w:p>
+    <w:p>
+      <w:pPr>
+        <w:pStyle w:val="Corpsdetexte-HE-Arc"/>
+        <w:rPr>
+          <w:b/>
+        </w:rPr>
+      </w:pPr>
     </w:p>
     <w:sectPr>
-      <w:headerReference w:type="default" r:id="rId9"/>
-      <w:footerReference w:type="default" r:id="rId10"/>
+      <w:headerReference w:type="even" r:id="rId9"/>
+      <w:headerReference w:type="default" r:id="rId10"/>
+      <w:footerReference w:type="even" r:id="rId11"/>
+      <w:footerReference w:type="default" r:id="rId12"/>
+      <w:headerReference w:type="first" r:id="rId13"/>
+      <w:footerReference w:type="first" r:id="rId14"/>
       <w:pgSz w:w="11900" w:h="16840" w:code="9"/>
       <w:pgMar w:top="1418" w:right="1418" w:bottom="1418" w:left="1418" w:header="709" w:footer="709" w:gutter="0"/>
       <w:cols w:space="708"/>
@@ -975,6 +1320,16 @@
   <w:p>
     <w:pPr>
       <w:pStyle w:val="Pieddepage"/>
+    </w:pPr>
+  </w:p>
+</w:ftr>
+</file>
+
+<file path=word/footer2.xml><?xml version="1.0" encoding="utf-8"?>
+<w:ftr xmlns:wpc="http://schemas.microsoft.com/office/word/2010/wordprocessingCanvas" xmlns:mc="http://schemas.openxmlformats.org/markup-compatibility/2006" xmlns:o="urn:schemas-microsoft-com:office:office" xmlns:r="http://schemas.openxmlformats.org/officeDocument/2006/relationships" xmlns:m="http://schemas.openxmlformats.org/officeDocument/2006/math" xmlns:v="urn:schemas-microsoft-com:vml" xmlns:wp14="http://schemas.microsoft.com/office/word/2010/wordprocessingDrawing" xmlns:wp="http://schemas.openxmlformats.org/drawingml/2006/wordprocessingDrawing" xmlns:w10="urn:schemas-microsoft-com:office:word" xmlns:w="http://schemas.openxmlformats.org/wordprocessingml/2006/main" xmlns:w14="http://schemas.microsoft.com/office/word/2010/wordml" xmlns:w15="http://schemas.microsoft.com/office/word/2012/wordml" xmlns:wpg="http://schemas.microsoft.com/office/word/2010/wordprocessingGroup" xmlns:wpi="http://schemas.microsoft.com/office/word/2010/wordprocessingInk" xmlns:wne="http://schemas.microsoft.com/office/word/2006/wordml" xmlns:wps="http://schemas.microsoft.com/office/word/2010/wordprocessingShape" mc:Ignorable="w14 w15 wp14">
+  <w:p>
+    <w:pPr>
+      <w:pStyle w:val="Pieddepage"/>
       <w:tabs>
         <w:tab w:val="clear" w:pos="9072"/>
       </w:tabs>
@@ -1111,7 +1466,7 @@
         <w:sz w:val="18"/>
         <w:szCs w:val="18"/>
       </w:rPr>
-      <w:t>1</w:t>
+      <w:t>2</w:t>
     </w:r>
     <w:r>
       <w:rPr>
@@ -1123,6 +1478,16 @@
       </w:rPr>
       <w:fldChar w:fldCharType="end"/>
     </w:r>
+  </w:p>
+</w:ftr>
+</file>
+
+<file path=word/footer3.xml><?xml version="1.0" encoding="utf-8"?>
+<w:ftr xmlns:wpc="http://schemas.microsoft.com/office/word/2010/wordprocessingCanvas" xmlns:mc="http://schemas.openxmlformats.org/markup-compatibility/2006" xmlns:o="urn:schemas-microsoft-com:office:office" xmlns:r="http://schemas.openxmlformats.org/officeDocument/2006/relationships" xmlns:m="http://schemas.openxmlformats.org/officeDocument/2006/math" xmlns:v="urn:schemas-microsoft-com:vml" xmlns:wp14="http://schemas.microsoft.com/office/word/2010/wordprocessingDrawing" xmlns:wp="http://schemas.openxmlformats.org/drawingml/2006/wordprocessingDrawing" xmlns:w10="urn:schemas-microsoft-com:office:word" xmlns:w="http://schemas.openxmlformats.org/wordprocessingml/2006/main" xmlns:w14="http://schemas.microsoft.com/office/word/2010/wordml" xmlns:w15="http://schemas.microsoft.com/office/word/2012/wordml" xmlns:wpg="http://schemas.microsoft.com/office/word/2010/wordprocessingGroup" xmlns:wpi="http://schemas.microsoft.com/office/word/2010/wordprocessingInk" xmlns:wne="http://schemas.microsoft.com/office/word/2006/wordml" xmlns:wps="http://schemas.microsoft.com/office/word/2010/wordprocessingShape" mc:Ignorable="w14 w15 wp14">
+  <w:p>
+    <w:pPr>
+      <w:pStyle w:val="Pieddepage"/>
+    </w:pPr>
   </w:p>
 </w:ftr>
 </file>
@@ -1151,6 +1516,16 @@
   <w:p>
     <w:pPr>
       <w:pStyle w:val="En-tte"/>
+    </w:pPr>
+  </w:p>
+</w:hdr>
+</file>
+
+<file path=word/header2.xml><?xml version="1.0" encoding="utf-8"?>
+<w:hdr xmlns:wpc="http://schemas.microsoft.com/office/word/2010/wordprocessingCanvas" xmlns:mc="http://schemas.openxmlformats.org/markup-compatibility/2006" xmlns:o="urn:schemas-microsoft-com:office:office" xmlns:r="http://schemas.openxmlformats.org/officeDocument/2006/relationships" xmlns:m="http://schemas.openxmlformats.org/officeDocument/2006/math" xmlns:v="urn:schemas-microsoft-com:vml" xmlns:wp14="http://schemas.microsoft.com/office/word/2010/wordprocessingDrawing" xmlns:wp="http://schemas.openxmlformats.org/drawingml/2006/wordprocessingDrawing" xmlns:w10="urn:schemas-microsoft-com:office:word" xmlns:w="http://schemas.openxmlformats.org/wordprocessingml/2006/main" xmlns:w14="http://schemas.microsoft.com/office/word/2010/wordml" xmlns:w15="http://schemas.microsoft.com/office/word/2012/wordml" xmlns:wpg="http://schemas.microsoft.com/office/word/2010/wordprocessingGroup" xmlns:wpi="http://schemas.microsoft.com/office/word/2010/wordprocessingInk" xmlns:wne="http://schemas.microsoft.com/office/word/2006/wordml" xmlns:wps="http://schemas.microsoft.com/office/word/2010/wordprocessingShape" mc:Ignorable="w14 w15 wp14">
+  <w:p>
+    <w:pPr>
+      <w:pStyle w:val="En-tte"/>
       <w:rPr>
         <w:noProof/>
         <w:color w:val="808080" w:themeColor="background1" w:themeShade="80"/>
@@ -1168,7 +1543,7 @@
         <w:lang w:val="fr-CH" w:eastAsia="fr-CH"/>
       </w:rPr>
       <w:drawing>
-        <wp:anchor distT="0" distB="0" distL="114300" distR="114300" simplePos="0" relativeHeight="251657216" behindDoc="0" locked="0" layoutInCell="0" allowOverlap="1" wp14:anchorId="3A849955" wp14:editId="17BEA227">
+        <wp:anchor distT="0" distB="0" distL="114300" distR="114300" simplePos="0" relativeHeight="251657216" behindDoc="0" locked="0" layoutInCell="0" allowOverlap="1" wp14:anchorId="59C5E8BD" wp14:editId="187E904D">
           <wp:simplePos x="0" y="0"/>
           <wp:positionH relativeFrom="rightMargin">
             <wp:posOffset>-1804035</wp:posOffset>
@@ -1237,7 +1612,7 @@
         <w:lang w:val="fr-CH" w:eastAsia="fr-CH"/>
       </w:rPr>
       <w:drawing>
-        <wp:anchor distT="0" distB="0" distL="114300" distR="114300" simplePos="0" relativeHeight="251660288" behindDoc="0" locked="0" layoutInCell="0" allowOverlap="1" wp14:anchorId="4352558D" wp14:editId="3E0371A0">
+        <wp:anchor distT="0" distB="0" distL="114300" distR="114300" simplePos="0" relativeHeight="251660288" behindDoc="0" locked="0" layoutInCell="0" allowOverlap="1" wp14:anchorId="4A729431" wp14:editId="28ABFAD0">
           <wp:simplePos x="0" y="0"/>
           <wp:positionH relativeFrom="page">
             <wp:posOffset>6011545</wp:posOffset>
@@ -1298,7 +1673,7 @@
         <w:szCs w:val="22"/>
         <w:lang w:val="fr-CH" w:eastAsia="fr-CH"/>
       </w:rPr>
-      <w:t>NSolve</w:t>
+      <w:t xml:space="preserve">Projet P2 </w:t>
     </w:r>
     <w:r>
       <w:rPr>
@@ -1308,7 +1683,8 @@
         <w:szCs w:val="22"/>
         <w:lang w:val="fr-CH" w:eastAsia="fr-CH"/>
       </w:rPr>
-      <w:t>r</w:t>
+      <w:tab/>
+      <w:t>NSolver</w:t>
     </w:r>
   </w:p>
   <w:p>
@@ -1328,10 +1704,20 @@
         <w:sz w:val="22"/>
         <w:szCs w:val="22"/>
       </w:rPr>
-      <w:t>Equipe 7</w:t>
+      <w:t>Équipe 7</w:t>
     </w:r>
   </w:p>
   <w:p/>
+</w:hdr>
+</file>
+
+<file path=word/header3.xml><?xml version="1.0" encoding="utf-8"?>
+<w:hdr xmlns:wpc="http://schemas.microsoft.com/office/word/2010/wordprocessingCanvas" xmlns:mc="http://schemas.openxmlformats.org/markup-compatibility/2006" xmlns:o="urn:schemas-microsoft-com:office:office" xmlns:r="http://schemas.openxmlformats.org/officeDocument/2006/relationships" xmlns:m="http://schemas.openxmlformats.org/officeDocument/2006/math" xmlns:v="urn:schemas-microsoft-com:vml" xmlns:wp14="http://schemas.microsoft.com/office/word/2010/wordprocessingDrawing" xmlns:wp="http://schemas.openxmlformats.org/drawingml/2006/wordprocessingDrawing" xmlns:w10="urn:schemas-microsoft-com:office:word" xmlns:w="http://schemas.openxmlformats.org/wordprocessingml/2006/main" xmlns:w14="http://schemas.microsoft.com/office/word/2010/wordml" xmlns:w15="http://schemas.microsoft.com/office/word/2012/wordml" xmlns:wpg="http://schemas.microsoft.com/office/word/2010/wordprocessingGroup" xmlns:wpi="http://schemas.microsoft.com/office/word/2010/wordprocessingInk" xmlns:wne="http://schemas.microsoft.com/office/word/2006/wordml" xmlns:wps="http://schemas.microsoft.com/office/word/2010/wordprocessingShape" mc:Ignorable="w14 w15 wp14">
+  <w:p>
+    <w:pPr>
+      <w:pStyle w:val="En-tte"/>
+    </w:pPr>
+  </w:p>
 </w:hdr>
 </file>
 
@@ -4399,7 +4785,7 @@
     <w:lsdException w:name="Table Web 2" w:semiHidden="1" w:unhideWhenUsed="1"/>
     <w:lsdException w:name="Table Web 3" w:semiHidden="1" w:unhideWhenUsed="1"/>
     <w:lsdException w:name="Balloon Text" w:semiHidden="1" w:unhideWhenUsed="1"/>
-    <w:lsdException w:name="Table Grid" w:uiPriority="59"/>
+    <w:lsdException w:name="Table Grid" w:uiPriority="39"/>
     <w:lsdException w:name="Table Theme" w:semiHidden="1" w:unhideWhenUsed="1"/>
     <w:lsdException w:name="Placeholder Text" w:semiHidden="1"/>
     <w:lsdException w:name="No Spacing" w:uiPriority="1" w:qFormat="1"/>
@@ -5363,7 +5749,7 @@
   <w:style w:type="table" w:styleId="Grilledutableau">
     <w:name w:val="Table Grid"/>
     <w:basedOn w:val="TableauNormal"/>
-    <w:uiPriority w:val="59"/>
+    <w:uiPriority w:val="39"/>
     <w:rsid w:val="00C41028"/>
     <w:rPr>
       <w:rFonts w:eastAsiaTheme="minorHAnsi"/>
@@ -5924,7 +6310,7 @@
 </file>
 
 <file path=customXml/itemProps1.xml><?xml version="1.0" encoding="utf-8"?>
-<ds:datastoreItem xmlns:ds="http://schemas.openxmlformats.org/officeDocument/2006/customXml" ds:itemID="{AC1C8904-553F-41D2-A466-1B0659A9B559}">
+<ds:datastoreItem xmlns:ds="http://schemas.openxmlformats.org/officeDocument/2006/customXml" ds:itemID="{9EF56CB0-27E2-4801-BF13-988F616DC7CE}">
   <ds:schemaRefs>
     <ds:schemaRef ds:uri="http://schemas.openxmlformats.org/officeDocument/2006/bibliography"/>
   </ds:schemaRefs>

</xml_diff>